<commit_message>
delete account ok, notif friends on new story ok
</commit_message>
<xml_diff>
--- a/dossiersynthese.docx
+++ b/dossiersynthese.docx
@@ -40,6 +40,13 @@
     </w:p>
     <w:sdt>
       <w:sdtPr>
+        <w:rPr>
+          <w:rFonts w:ascii="Roboto" w:eastAsiaTheme="minorHAnsi" w:hAnsi="Roboto" w:cstheme="minorBidi"/>
+          <w:color w:val="auto"/>
+          <w:sz w:val="22"/>
+          <w:szCs w:val="22"/>
+          <w:lang w:eastAsia="en-US"/>
+        </w:rPr>
         <w:id w:val="1492914445"/>
         <w:docPartObj>
           <w:docPartGallery w:val="Table of Contents"/>
@@ -48,13 +55,8 @@
       </w:sdtPr>
       <w:sdtEndPr>
         <w:rPr>
-          <w:rFonts w:ascii="Roboto" w:eastAsiaTheme="minorHAnsi" w:hAnsi="Roboto" w:cstheme="minorBidi"/>
           <w:b/>
           <w:bCs/>
-          <w:color w:val="auto"/>
-          <w:sz w:val="22"/>
-          <w:szCs w:val="22"/>
-          <w:lang w:eastAsia="en-US"/>
         </w:rPr>
       </w:sdtEndPr>
       <w:sdtContent>
@@ -2273,19 +2275,7 @@
           <w:rPr>
             <w:rStyle w:val="Lienhypertexte"/>
           </w:rPr>
-          <w:t>live de Pin</w:t>
-        </w:r>
-        <w:r>
-          <w:rPr>
-            <w:rStyle w:val="Lienhypertexte"/>
-          </w:rPr>
-          <w:t>k</w:t>
-        </w:r>
-        <w:r>
-          <w:rPr>
-            <w:rStyle w:val="Lienhypertexte"/>
-          </w:rPr>
-          <w:t xml:space="preserve"> Floyd</w:t>
+          <w:t>live de Pink Floyd</w:t>
         </w:r>
       </w:hyperlink>
       <w:r>
@@ -3057,7 +3047,15 @@
         <w:t>app</w:t>
       </w:r>
       <w:r>
-        <w:t xml:space="preserve"> a été maquetté à l’aide de d’Adobe XD et Adobe Photoshop. Ayant quelques notions sur Photoshop, je n’ai pas eu grand mal à prendre en main XD. Le logiciel m’a permis de dresser un visuel de mes pages </w:t>
+        <w:t xml:space="preserve"> a été maquetté à l’aide de d’Adobe XD et Adobe Photoshop. Ayant quelques notions sur </w:t>
+      </w:r>
+      <w:bookmarkStart w:id="7" w:name="_GoBack"/>
+      <w:r>
+        <w:t xml:space="preserve">Photoshop, je n’ai pas eu grand mal à prendre en </w:t>
+      </w:r>
+      <w:bookmarkEnd w:id="7"/>
+      <w:r>
+        <w:t xml:space="preserve">main XD. Le logiciel m’a permis de dresser un visuel de mes pages </w:t>
       </w:r>
       <w:r>
         <w:rPr>
@@ -3145,12 +3143,12 @@
       <w:pPr>
         <w:pStyle w:val="Titre2"/>
       </w:pPr>
-      <w:bookmarkStart w:id="7" w:name="_Toc8631954"/>
+      <w:bookmarkStart w:id="8" w:name="_Toc8631954"/>
       <w:r>
         <w:lastRenderedPageBreak/>
         <w:t>Back-end</w:t>
       </w:r>
-      <w:bookmarkEnd w:id="7"/>
+      <w:bookmarkEnd w:id="8"/>
     </w:p>
     <w:p>
       <w:pPr>
@@ -3176,7 +3174,21 @@
         </w:numPr>
       </w:pPr>
       <w:r>
-        <w:t xml:space="preserve">Le projet étant réalisé avec Symphony 4, tout tourne autour de la base de données et des relations entre les entités qui y sont stockées. L’appli est basée sur une </w:t>
+        <w:t>Le</w:t>
+      </w:r>
+      <w:r>
+        <w:t xml:space="preserve"> projet étant réalisé avec </w:t>
+      </w:r>
+      <w:proofErr w:type="spellStart"/>
+      <w:r>
+        <w:t>Symf</w:t>
+      </w:r>
+      <w:r>
+        <w:t>ony</w:t>
+      </w:r>
+      <w:proofErr w:type="spellEnd"/>
+      <w:r>
+        <w:t xml:space="preserve"> 4, tout tourne autour de la base de données et des relations entre les entités qui y sont stockées. L’appli est basée sur une </w:t>
       </w:r>
       <w:r>
         <w:rPr>
@@ -3211,8 +3223,16 @@
           <w:numId w:val="6"/>
         </w:numPr>
       </w:pPr>
-      <w:r>
-        <w:t xml:space="preserve">Symphony ici nous aide en apportant l’implémentation très profonde de </w:t>
+      <w:proofErr w:type="spellStart"/>
+      <w:r>
+        <w:t>Symf</w:t>
+      </w:r>
+      <w:r>
+        <w:t>ony</w:t>
+      </w:r>
+      <w:proofErr w:type="spellEnd"/>
+      <w:r>
+        <w:t xml:space="preserve"> ici nous aide en apportant l’implémentation très profonde de </w:t>
       </w:r>
       <w:r>
         <w:rPr>
@@ -3269,12 +3289,12 @@
       <w:pPr>
         <w:pStyle w:val="Titre1"/>
       </w:pPr>
-      <w:bookmarkStart w:id="8" w:name="_Toc8631955"/>
+      <w:bookmarkStart w:id="9" w:name="_Toc8631955"/>
       <w:r>
         <w:lastRenderedPageBreak/>
         <w:t>Cahier des charges</w:t>
       </w:r>
-      <w:bookmarkEnd w:id="8"/>
+      <w:bookmarkEnd w:id="9"/>
     </w:p>
     <w:p/>
     <w:p>
@@ -3666,7 +3686,7 @@
     <w:p>
       <w:r>
         <w:pict>
-          <v:shape id="_x0000_i1029" type="#_x0000_t75" style="width:153.75pt;height:153.75pt;mso-position-horizontal-relative:text;mso-position-vertical:absolute;mso-position-vertical-relative:text" wrapcoords="945 0 540 270 -68 878 -68 20655 675 21532 810 21532 20790 21532 20992 21532 21600 20790 21600 810 21128 270 20655 0 945 0" o:allowoverlap="f">
+          <v:shape id="_x0000_i1025" type="#_x0000_t75" style="width:153.75pt;height:153.75pt;mso-position-horizontal-relative:text;mso-position-vertical:absolute;mso-position-vertical-relative:text" wrapcoords="945 0 540 270 -68 878 -68 20655 675 21532 810 21532 20790 21532 20992 21532 21600 20790 21600 810 21128 270 20655 0 945 0" o:allowoverlap="f">
             <v:imagedata r:id="rId13" o:title="57128400_2306449369635139_5658119882013671424_n"/>
           </v:shape>
         </w:pict>
@@ -3688,8 +3708,6 @@
       <w:r>
         <w:t>.</w:t>
       </w:r>
-      <w:bookmarkStart w:id="9" w:name="_GoBack"/>
-      <w:bookmarkEnd w:id="9"/>
     </w:p>
     <w:p>
       <w:r>
@@ -5201,7 +5219,7 @@
               </wp:anchor>
             </w:drawing>
           </mc:Choice>
-          <mc:Fallback xmlns:w16cid="http://schemas.microsoft.com/office/word/2016/wordml/cid" xmlns:am3d="http://schemas.microsoft.com/office/drawing/2017/model3d" xmlns:aink="http://schemas.microsoft.com/office/drawing/2016/ink" xmlns:cx8="http://schemas.microsoft.com/office/drawing/2016/5/14/chartex" xmlns:cx7="http://schemas.microsoft.com/office/drawing/2016/5/13/chartex" xmlns:cx6="http://schemas.microsoft.com/office/drawing/2016/5/12/chartex" xmlns:cx5="http://schemas.microsoft.com/office/drawing/2016/5/11/chartex" xmlns:cx4="http://schemas.microsoft.com/office/drawing/2016/5/10/chartex" xmlns:cx3="http://schemas.microsoft.com/office/drawing/2016/5/9/chartex" xmlns:cx2="http://schemas.microsoft.com/office/drawing/2015/10/21/chartex" xmlns:cx1="http://schemas.microsoft.com/office/drawing/2015/9/8/chartex">
+          <mc:Fallback xmlns:cx1="http://schemas.microsoft.com/office/drawing/2015/9/8/chartex" xmlns:cx2="http://schemas.microsoft.com/office/drawing/2015/10/21/chartex" xmlns:cx3="http://schemas.microsoft.com/office/drawing/2016/5/9/chartex" xmlns:cx4="http://schemas.microsoft.com/office/drawing/2016/5/10/chartex" xmlns:cx5="http://schemas.microsoft.com/office/drawing/2016/5/11/chartex" xmlns:cx6="http://schemas.microsoft.com/office/drawing/2016/5/12/chartex" xmlns:cx7="http://schemas.microsoft.com/office/drawing/2016/5/13/chartex" xmlns:cx8="http://schemas.microsoft.com/office/drawing/2016/5/14/chartex" xmlns:aink="http://schemas.microsoft.com/office/drawing/2016/ink" xmlns:am3d="http://schemas.microsoft.com/office/drawing/2017/model3d" xmlns:w16cid="http://schemas.microsoft.com/office/word/2016/wordml/cid">
             <w:pict>
               <v:shapetype w14:anchorId="1984E305" id="_x0000_t13" coordsize="21600,21600" o:spt="13" adj="16200,5400" path="m@0,l@0@1,0@1,0@2@0@2@0,21600,21600,10800xe">
                 <v:stroke joinstyle="miter"/>
@@ -14300,6 +14318,7 @@
         <w:docPartUnique/>
       </w:docPartObj>
     </w:sdtPr>
+    <w:sdtEndPr/>
     <w:sdtContent>
       <w:p>
         <w:pPr>
@@ -15977,588 +15996,6 @@
 </w:styles>
 </file>
 
-<file path=word/glossary/document.xml><?xml version="1.0" encoding="utf-8"?>
-<w:glossaryDocument xmlns:wpc="http://schemas.microsoft.com/office/word/2010/wordprocessingCanvas" xmlns:cx="http://schemas.microsoft.com/office/drawing/2014/chartex" xmlns:mc="http://schemas.openxmlformats.org/markup-compatibility/2006" xmlns:o="urn:schemas-microsoft-com:office:office" xmlns:r="http://schemas.openxmlformats.org/officeDocument/2006/relationships" xmlns:m="http://schemas.openxmlformats.org/officeDocument/2006/math" xmlns:v="urn:schemas-microsoft-com:vml" xmlns:wp14="http://schemas.microsoft.com/office/word/2010/wordprocessingDrawing" xmlns:wp="http://schemas.openxmlformats.org/drawingml/2006/wordprocessingDrawing" xmlns:w10="urn:schemas-microsoft-com:office:word" xmlns:w="http://schemas.openxmlformats.org/wordprocessingml/2006/main" xmlns:w14="http://schemas.microsoft.com/office/word/2010/wordml" xmlns:w15="http://schemas.microsoft.com/office/word/2012/wordml" xmlns:w16se="http://schemas.microsoft.com/office/word/2015/wordml/symex" xmlns:wpg="http://schemas.microsoft.com/office/word/2010/wordprocessingGroup" xmlns:wpi="http://schemas.microsoft.com/office/word/2010/wordprocessingInk" xmlns:wne="http://schemas.microsoft.com/office/word/2006/wordml" xmlns:wps="http://schemas.microsoft.com/office/word/2010/wordprocessingShape" mc:Ignorable="w14 w15 w16se wp14"/>
-</file>
-
-<file path=word/glossary/fontTable.xml><?xml version="1.0" encoding="utf-8"?>
-<w:fonts xmlns:mc="http://schemas.openxmlformats.org/markup-compatibility/2006" xmlns:r="http://schemas.openxmlformats.org/officeDocument/2006/relationships" xmlns:w="http://schemas.openxmlformats.org/wordprocessingml/2006/main" xmlns:w14="http://schemas.microsoft.com/office/word/2010/wordml" xmlns:w15="http://schemas.microsoft.com/office/word/2012/wordml" xmlns:w16se="http://schemas.microsoft.com/office/word/2015/wordml/symex" mc:Ignorable="w14 w15 w16se">
-  <w:font w:name="Symbol">
-    <w:panose1 w:val="05050102010706020507"/>
-    <w:charset w:val="02"/>
-    <w:family w:val="roman"/>
-    <w:pitch w:val="variable"/>
-    <w:sig w:usb0="00000000" w:usb1="10000000" w:usb2="00000000" w:usb3="00000000" w:csb0="80000000" w:csb1="00000000"/>
-  </w:font>
-  <w:font w:name="Times New Roman">
-    <w:panose1 w:val="02020603050405020304"/>
-    <w:charset w:val="00"/>
-    <w:family w:val="roman"/>
-    <w:pitch w:val="variable"/>
-    <w:sig w:usb0="E0002EFF" w:usb1="C000785B" w:usb2="00000009" w:usb3="00000000" w:csb0="000001FF" w:csb1="00000000"/>
-  </w:font>
-  <w:font w:name="Courier New">
-    <w:panose1 w:val="02070309020205020404"/>
-    <w:charset w:val="00"/>
-    <w:family w:val="modern"/>
-    <w:pitch w:val="fixed"/>
-    <w:sig w:usb0="E0002EFF" w:usb1="C0007843" w:usb2="00000009" w:usb3="00000000" w:csb0="000001FF" w:csb1="00000000"/>
-  </w:font>
-  <w:font w:name="Wingdings">
-    <w:panose1 w:val="05000000000000000000"/>
-    <w:charset w:val="02"/>
-    <w:family w:val="auto"/>
-    <w:pitch w:val="variable"/>
-    <w:sig w:usb0="00000000" w:usb1="10000000" w:usb2="00000000" w:usb3="00000000" w:csb0="80000000" w:csb1="00000000"/>
-  </w:font>
-  <w:font w:name="Calibri">
-    <w:panose1 w:val="020F0502020204030204"/>
-    <w:charset w:val="00"/>
-    <w:family w:val="swiss"/>
-    <w:pitch w:val="variable"/>
-    <w:sig w:usb0="E0002AFF" w:usb1="C000247B" w:usb2="00000009" w:usb3="00000000" w:csb0="000001FF" w:csb1="00000000"/>
-  </w:font>
-  <w:font w:name="Roboto">
-    <w:altName w:val="Times New Roman"/>
-    <w:charset w:val="00"/>
-    <w:family w:val="auto"/>
-    <w:pitch w:val="variable"/>
-    <w:sig w:usb0="E00002FF" w:usb1="5000205B" w:usb2="00000020" w:usb3="00000000" w:csb0="0000019F" w:csb1="00000000"/>
-  </w:font>
-  <w:font w:name="Playfair Display Black">
-    <w:altName w:val="Calibri"/>
-    <w:panose1 w:val="00000A00000000000000"/>
-    <w:charset w:val="00"/>
-    <w:family w:val="auto"/>
-    <w:pitch w:val="variable"/>
-    <w:sig w:usb0="20000207" w:usb1="00000000" w:usb2="00000000" w:usb3="00000000" w:csb0="00000197" w:csb1="00000000"/>
-  </w:font>
-  <w:font w:name="Segoe UI">
-    <w:panose1 w:val="020B0502040204020203"/>
-    <w:charset w:val="00"/>
-    <w:family w:val="swiss"/>
-    <w:pitch w:val="variable"/>
-    <w:sig w:usb0="E4002EFF" w:usb1="C000E47F" w:usb2="00000009" w:usb3="00000000" w:csb0="000001FF" w:csb1="00000000"/>
-  </w:font>
-  <w:font w:name="Playfair Display">
-    <w:altName w:val="Calibri"/>
-    <w:panose1 w:val="00000500000000000000"/>
-    <w:charset w:val="00"/>
-    <w:family w:val="auto"/>
-    <w:pitch w:val="variable"/>
-    <w:sig w:usb0="20000207" w:usb1="00000000" w:usb2="00000000" w:usb3="00000000" w:csb0="00000197" w:csb1="00000000"/>
-  </w:font>
-  <w:font w:name="Porto 400">
-    <w:panose1 w:val="02000000000000000000"/>
-    <w:charset w:val="00"/>
-    <w:family w:val="auto"/>
-    <w:pitch w:val="variable"/>
-    <w:sig w:usb0="00000003" w:usb1="00000000" w:usb2="00000000" w:usb3="00000000" w:csb0="00000001" w:csb1="00000000"/>
-  </w:font>
-  <w:font w:name="Calibri Light">
-    <w:panose1 w:val="020F0302020204030204"/>
-    <w:charset w:val="00"/>
-    <w:family w:val="swiss"/>
-    <w:pitch w:val="variable"/>
-    <w:sig w:usb0="E0002AFF" w:usb1="C000247B" w:usb2="00000009" w:usb3="00000000" w:csb0="000001FF" w:csb1="00000000"/>
-  </w:font>
-</w:fonts>
-</file>
-
-<file path=word/glossary/settings.xml><?xml version="1.0" encoding="utf-8"?>
-<w:settings xmlns:mc="http://schemas.openxmlformats.org/markup-compatibility/2006" xmlns:o="urn:schemas-microsoft-com:office:office" xmlns:r="http://schemas.openxmlformats.org/officeDocument/2006/relationships" xmlns:m="http://schemas.openxmlformats.org/officeDocument/2006/math" xmlns:v="urn:schemas-microsoft-com:vml" xmlns:w10="urn:schemas-microsoft-com:office:word" xmlns:w="http://schemas.openxmlformats.org/wordprocessingml/2006/main" xmlns:w14="http://schemas.microsoft.com/office/word/2010/wordml" xmlns:w15="http://schemas.microsoft.com/office/word/2012/wordml" xmlns:w16se="http://schemas.microsoft.com/office/word/2015/wordml/symex" xmlns:sl="http://schemas.openxmlformats.org/schemaLibrary/2006/main" mc:Ignorable="w14 w15 w16se">
-  <w:view w:val="normal"/>
-  <w:defaultTabStop w:val="708"/>
-  <w:hyphenationZone w:val="425"/>
-  <w:characterSpacingControl w:val="doNotCompress"/>
-  <w:compat>
-    <w:useFELayout/>
-    <w:compatSetting w:name="compatibilityMode" w:uri="http://schemas.microsoft.com/office/word" w:val="15"/>
-    <w:compatSetting w:name="overrideTableStyleFontSizeAndJustification" w:uri="http://schemas.microsoft.com/office/word" w:val="1"/>
-    <w:compatSetting w:name="enableOpenTypeFeatures" w:uri="http://schemas.microsoft.com/office/word" w:val="1"/>
-    <w:compatSetting w:name="doNotFlipMirrorIndents" w:uri="http://schemas.microsoft.com/office/word" w:val="1"/>
-    <w:compatSetting w:name="differentiateMultirowTableHeaders" w:uri="http://schemas.microsoft.com/office/word" w:val="1"/>
-  </w:compat>
-  <w:rsids>
-    <w:rsidRoot w:val="00246783"/>
-    <w:rsid w:val="00246783"/>
-  </w:rsids>
-  <m:mathPr>
-    <m:mathFont m:val="Cambria Math"/>
-    <m:brkBin m:val="before"/>
-    <m:brkBinSub m:val="--"/>
-    <m:smallFrac m:val="0"/>
-    <m:dispDef/>
-    <m:lMargin m:val="0"/>
-    <m:rMargin m:val="0"/>
-    <m:defJc m:val="centerGroup"/>
-    <m:wrapIndent m:val="1440"/>
-    <m:intLim m:val="subSup"/>
-    <m:naryLim m:val="undOvr"/>
-  </m:mathPr>
-  <w:themeFontLang w:val="fr-FR"/>
-  <w:clrSchemeMapping w:bg1="light1" w:t1="dark1" w:bg2="light2" w:t2="dark2" w:accent1="accent1" w:accent2="accent2" w:accent3="accent3" w:accent4="accent4" w:accent5="accent5" w:accent6="accent6" w:hyperlink="hyperlink" w:followedHyperlink="followedHyperlink"/>
-  <w:decimalSymbol w:val=","/>
-  <w:listSeparator w:val=";"/>
-  <w15:chartTrackingRefBased/>
-</w:settings>
-</file>
-
-<file path=word/glossary/styles.xml><?xml version="1.0" encoding="utf-8"?>
-<w:styles xmlns:mc="http://schemas.openxmlformats.org/markup-compatibility/2006" xmlns:r="http://schemas.openxmlformats.org/officeDocument/2006/relationships" xmlns:w="http://schemas.openxmlformats.org/wordprocessingml/2006/main" xmlns:w14="http://schemas.microsoft.com/office/word/2010/wordml" xmlns:w15="http://schemas.microsoft.com/office/word/2012/wordml" xmlns:w16se="http://schemas.microsoft.com/office/word/2015/wordml/symex" mc:Ignorable="w14 w15 w16se">
-  <w:docDefaults>
-    <w:rPrDefault>
-      <w:rPr>
-        <w:rFonts w:asciiTheme="minorHAnsi" w:eastAsiaTheme="minorEastAsia" w:hAnsiTheme="minorHAnsi" w:cstheme="minorBidi"/>
-        <w:sz w:val="22"/>
-        <w:szCs w:val="22"/>
-        <w:lang w:val="fr-FR" w:eastAsia="fr-FR" w:bidi="ar-SA"/>
-      </w:rPr>
-    </w:rPrDefault>
-    <w:pPrDefault>
-      <w:pPr>
-        <w:spacing w:after="160" w:line="259" w:lineRule="auto"/>
-      </w:pPr>
-    </w:pPrDefault>
-  </w:docDefaults>
-  <w:latentStyles w:defLockedState="0" w:defUIPriority="99" w:defSemiHidden="0" w:defUnhideWhenUsed="0" w:defQFormat="0" w:count="371">
-    <w:lsdException w:name="Normal" w:uiPriority="0" w:qFormat="1"/>
-    <w:lsdException w:name="heading 1" w:uiPriority="9" w:qFormat="1"/>
-    <w:lsdException w:name="heading 2" w:semiHidden="1" w:uiPriority="9" w:unhideWhenUsed="1" w:qFormat="1"/>
-    <w:lsdException w:name="heading 3" w:semiHidden="1" w:uiPriority="9" w:unhideWhenUsed="1" w:qFormat="1"/>
-    <w:lsdException w:name="heading 4" w:semiHidden="1" w:uiPriority="9" w:unhideWhenUsed="1" w:qFormat="1"/>
-    <w:lsdException w:name="heading 5" w:semiHidden="1" w:uiPriority="9" w:unhideWhenUsed="1" w:qFormat="1"/>
-    <w:lsdException w:name="heading 6" w:semiHidden="1" w:uiPriority="9" w:unhideWhenUsed="1" w:qFormat="1"/>
-    <w:lsdException w:name="heading 7" w:semiHidden="1" w:uiPriority="9" w:unhideWhenUsed="1" w:qFormat="1"/>
-    <w:lsdException w:name="heading 8" w:semiHidden="1" w:uiPriority="9" w:unhideWhenUsed="1" w:qFormat="1"/>
-    <w:lsdException w:name="heading 9" w:semiHidden="1" w:uiPriority="9" w:unhideWhenUsed="1" w:qFormat="1"/>
-    <w:lsdException w:name="index 1" w:semiHidden="1" w:unhideWhenUsed="1"/>
-    <w:lsdException w:name="index 2" w:semiHidden="1" w:unhideWhenUsed="1"/>
-    <w:lsdException w:name="index 3" w:semiHidden="1" w:unhideWhenUsed="1"/>
-    <w:lsdException w:name="index 4" w:semiHidden="1" w:unhideWhenUsed="1"/>
-    <w:lsdException w:name="index 5" w:semiHidden="1" w:unhideWhenUsed="1"/>
-    <w:lsdException w:name="index 6" w:semiHidden="1" w:unhideWhenUsed="1"/>
-    <w:lsdException w:name="index 7" w:semiHidden="1" w:unhideWhenUsed="1"/>
-    <w:lsdException w:name="index 8" w:semiHidden="1" w:unhideWhenUsed="1"/>
-    <w:lsdException w:name="index 9" w:semiHidden="1" w:unhideWhenUsed="1"/>
-    <w:lsdException w:name="toc 1" w:semiHidden="1" w:uiPriority="39" w:unhideWhenUsed="1"/>
-    <w:lsdException w:name="toc 2" w:semiHidden="1" w:uiPriority="39" w:unhideWhenUsed="1"/>
-    <w:lsdException w:name="toc 3" w:semiHidden="1" w:uiPriority="39" w:unhideWhenUsed="1"/>
-    <w:lsdException w:name="toc 4" w:semiHidden="1" w:uiPriority="39" w:unhideWhenUsed="1"/>
-    <w:lsdException w:name="toc 5" w:semiHidden="1" w:uiPriority="39" w:unhideWhenUsed="1"/>
-    <w:lsdException w:name="toc 6" w:semiHidden="1" w:uiPriority="39" w:unhideWhenUsed="1"/>
-    <w:lsdException w:name="toc 7" w:semiHidden="1" w:uiPriority="39" w:unhideWhenUsed="1"/>
-    <w:lsdException w:name="toc 8" w:semiHidden="1" w:uiPriority="39" w:unhideWhenUsed="1"/>
-    <w:lsdException w:name="toc 9" w:semiHidden="1" w:uiPriority="39" w:unhideWhenUsed="1"/>
-    <w:lsdException w:name="Normal Indent" w:semiHidden="1" w:unhideWhenUsed="1"/>
-    <w:lsdException w:name="footnote text" w:semiHidden="1" w:unhideWhenUsed="1"/>
-    <w:lsdException w:name="annotation text" w:semiHidden="1" w:unhideWhenUsed="1"/>
-    <w:lsdException w:name="header" w:semiHidden="1" w:unhideWhenUsed="1"/>
-    <w:lsdException w:name="footer" w:semiHidden="1" w:unhideWhenUsed="1"/>
-    <w:lsdException w:name="index heading" w:semiHidden="1" w:unhideWhenUsed="1"/>
-    <w:lsdException w:name="caption" w:semiHidden="1" w:uiPriority="35" w:unhideWhenUsed="1" w:qFormat="1"/>
-    <w:lsdException w:name="table of figures" w:semiHidden="1" w:unhideWhenUsed="1"/>
-    <w:lsdException w:name="envelope address" w:semiHidden="1" w:unhideWhenUsed="1"/>
-    <w:lsdException w:name="envelope return" w:semiHidden="1" w:unhideWhenUsed="1"/>
-    <w:lsdException w:name="footnote reference" w:semiHidden="1" w:unhideWhenUsed="1"/>
-    <w:lsdException w:name="annotation reference" w:semiHidden="1" w:unhideWhenUsed="1"/>
-    <w:lsdException w:name="line number" w:semiHidden="1" w:unhideWhenUsed="1"/>
-    <w:lsdException w:name="page number" w:semiHidden="1" w:unhideWhenUsed="1"/>
-    <w:lsdException w:name="endnote reference" w:semiHidden="1" w:unhideWhenUsed="1"/>
-    <w:lsdException w:name="endnote text" w:semiHidden="1" w:unhideWhenUsed="1"/>
-    <w:lsdException w:name="table of authorities" w:semiHidden="1" w:unhideWhenUsed="1"/>
-    <w:lsdException w:name="macro" w:semiHidden="1" w:unhideWhenUsed="1"/>
-    <w:lsdException w:name="toa heading" w:semiHidden="1" w:unhideWhenUsed="1"/>
-    <w:lsdException w:name="List" w:semiHidden="1" w:unhideWhenUsed="1"/>
-    <w:lsdException w:name="List Bullet" w:semiHidden="1" w:unhideWhenUsed="1"/>
-    <w:lsdException w:name="List Number" w:semiHidden="1" w:unhideWhenUsed="1"/>
-    <w:lsdException w:name="List 2" w:semiHidden="1" w:unhideWhenUsed="1"/>
-    <w:lsdException w:name="List 3" w:semiHidden="1" w:unhideWhenUsed="1"/>
-    <w:lsdException w:name="List 4" w:semiHidden="1" w:unhideWhenUsed="1"/>
-    <w:lsdException w:name="List 5" w:semiHidden="1" w:unhideWhenUsed="1"/>
-    <w:lsdException w:name="List Bullet 2" w:semiHidden="1" w:unhideWhenUsed="1"/>
-    <w:lsdException w:name="List Bullet 3" w:semiHidden="1" w:unhideWhenUsed="1"/>
-    <w:lsdException w:name="List Bullet 4" w:semiHidden="1" w:unhideWhenUsed="1"/>
-    <w:lsdException w:name="List Bullet 5" w:semiHidden="1" w:unhideWhenUsed="1"/>
-    <w:lsdException w:name="List Number 2" w:semiHidden="1" w:unhideWhenUsed="1"/>
-    <w:lsdException w:name="List Number 3" w:semiHidden="1" w:unhideWhenUsed="1"/>
-    <w:lsdException w:name="List Number 4" w:semiHidden="1" w:unhideWhenUsed="1"/>
-    <w:lsdException w:name="List Number 5" w:semiHidden="1" w:unhideWhenUsed="1"/>
-    <w:lsdException w:name="Title" w:uiPriority="10" w:qFormat="1"/>
-    <w:lsdException w:name="Closing" w:semiHidden="1" w:unhideWhenUsed="1"/>
-    <w:lsdException w:name="Signature" w:semiHidden="1" w:unhideWhenUsed="1"/>
-    <w:lsdException w:name="Default Paragraph Font" w:semiHidden="1" w:uiPriority="1" w:unhideWhenUsed="1"/>
-    <w:lsdException w:name="Body Text" w:semiHidden="1" w:unhideWhenUsed="1"/>
-    <w:lsdException w:name="Body Text Indent" w:semiHidden="1" w:unhideWhenUsed="1"/>
-    <w:lsdException w:name="List Continue" w:semiHidden="1" w:unhideWhenUsed="1"/>
-    <w:lsdException w:name="List Continue 2" w:semiHidden="1" w:unhideWhenUsed="1"/>
-    <w:lsdException w:name="List Continue 3" w:semiHidden="1" w:unhideWhenUsed="1"/>
-    <w:lsdException w:name="List Continue 4" w:semiHidden="1" w:unhideWhenUsed="1"/>
-    <w:lsdException w:name="List Continue 5" w:semiHidden="1" w:unhideWhenUsed="1"/>
-    <w:lsdException w:name="Message Header" w:semiHidden="1" w:unhideWhenUsed="1"/>
-    <w:lsdException w:name="Subtitle" w:uiPriority="11" w:qFormat="1"/>
-    <w:lsdException w:name="Salutation" w:semiHidden="1" w:unhideWhenUsed="1"/>
-    <w:lsdException w:name="Date" w:semiHidden="1" w:unhideWhenUsed="1"/>
-    <w:lsdException w:name="Body Text First Indent" w:semiHidden="1" w:unhideWhenUsed="1"/>
-    <w:lsdException w:name="Body Text First Indent 2" w:semiHidden="1" w:unhideWhenUsed="1"/>
-    <w:lsdException w:name="Note Heading" w:semiHidden="1" w:unhideWhenUsed="1"/>
-    <w:lsdException w:name="Body Text 2" w:semiHidden="1" w:unhideWhenUsed="1"/>
-    <w:lsdException w:name="Body Text 3" w:semiHidden="1" w:unhideWhenUsed="1"/>
-    <w:lsdException w:name="Body Text Indent 2" w:semiHidden="1" w:unhideWhenUsed="1"/>
-    <w:lsdException w:name="Body Text Indent 3" w:semiHidden="1" w:unhideWhenUsed="1"/>
-    <w:lsdException w:name="Block Text" w:semiHidden="1" w:unhideWhenUsed="1"/>
-    <w:lsdException w:name="Hyperlink" w:semiHidden="1" w:unhideWhenUsed="1"/>
-    <w:lsdException w:name="FollowedHyperlink" w:semiHidden="1" w:unhideWhenUsed="1"/>
-    <w:lsdException w:name="Strong" w:uiPriority="22" w:qFormat="1"/>
-    <w:lsdException w:name="Emphasis" w:uiPriority="20" w:qFormat="1"/>
-    <w:lsdException w:name="Document Map" w:semiHidden="1" w:unhideWhenUsed="1"/>
-    <w:lsdException w:name="Plain Text" w:semiHidden="1" w:unhideWhenUsed="1"/>
-    <w:lsdException w:name="E-mail Signature" w:semiHidden="1" w:unhideWhenUsed="1"/>
-    <w:lsdException w:name="HTML Top of Form" w:semiHidden="1" w:unhideWhenUsed="1"/>
-    <w:lsdException w:name="HTML Bottom of Form" w:semiHidden="1" w:unhideWhenUsed="1"/>
-    <w:lsdException w:name="Normal (Web)" w:semiHidden="1" w:unhideWhenUsed="1"/>
-    <w:lsdException w:name="HTML Acronym" w:semiHidden="1" w:unhideWhenUsed="1"/>
-    <w:lsdException w:name="HTML Address" w:semiHidden="1" w:unhideWhenUsed="1"/>
-    <w:lsdException w:name="HTML Cite" w:semiHidden="1" w:unhideWhenUsed="1"/>
-    <w:lsdException w:name="HTML Code" w:semiHidden="1" w:unhideWhenUsed="1"/>
-    <w:lsdException w:name="HTML Definition" w:semiHidden="1" w:unhideWhenUsed="1"/>
-    <w:lsdException w:name="HTML Keyboard" w:semiHidden="1" w:unhideWhenUsed="1"/>
-    <w:lsdException w:name="HTML Preformatted" w:semiHidden="1" w:unhideWhenUsed="1"/>
-    <w:lsdException w:name="HTML Sample" w:semiHidden="1" w:unhideWhenUsed="1"/>
-    <w:lsdException w:name="HTML Typewriter" w:semiHidden="1" w:unhideWhenUsed="1"/>
-    <w:lsdException w:name="HTML Variable" w:semiHidden="1" w:unhideWhenUsed="1"/>
-    <w:lsdException w:name="Normal Table" w:semiHidden="1" w:unhideWhenUsed="1"/>
-    <w:lsdException w:name="annotation subject" w:semiHidden="1" w:unhideWhenUsed="1"/>
-    <w:lsdException w:name="No List" w:semiHidden="1" w:unhideWhenUsed="1"/>
-    <w:lsdException w:name="Outline List 1" w:semiHidden="1" w:unhideWhenUsed="1"/>
-    <w:lsdException w:name="Outline List 2" w:semiHidden="1" w:unhideWhenUsed="1"/>
-    <w:lsdException w:name="Outline List 3" w:semiHidden="1" w:unhideWhenUsed="1"/>
-    <w:lsdException w:name="Table Simple 1" w:semiHidden="1" w:unhideWhenUsed="1"/>
-    <w:lsdException w:name="Table Simple 2" w:semiHidden="1" w:unhideWhenUsed="1"/>
-    <w:lsdException w:name="Table Simple 3" w:semiHidden="1" w:unhideWhenUsed="1"/>
-    <w:lsdException w:name="Table Classic 1" w:semiHidden="1" w:unhideWhenUsed="1"/>
-    <w:lsdException w:name="Table Classic 2" w:semiHidden="1" w:unhideWhenUsed="1"/>
-    <w:lsdException w:name="Table Classic 3" w:semiHidden="1" w:unhideWhenUsed="1"/>
-    <w:lsdException w:name="Table Classic 4" w:semiHidden="1" w:unhideWhenUsed="1"/>
-    <w:lsdException w:name="Table Colorful 1" w:semiHidden="1" w:unhideWhenUsed="1"/>
-    <w:lsdException w:name="Table Colorful 2" w:semiHidden="1" w:unhideWhenUsed="1"/>
-    <w:lsdException w:name="Table Colorful 3" w:semiHidden="1" w:unhideWhenUsed="1"/>
-    <w:lsdException w:name="Table Columns 1" w:semiHidden="1" w:unhideWhenUsed="1"/>
-    <w:lsdException w:name="Table Columns 2" w:semiHidden="1" w:unhideWhenUsed="1"/>
-    <w:lsdException w:name="Table Columns 3" w:semiHidden="1" w:unhideWhenUsed="1"/>
-    <w:lsdException w:name="Table Columns 4" w:semiHidden="1" w:unhideWhenUsed="1"/>
-    <w:lsdException w:name="Table Columns 5" w:semiHidden="1" w:unhideWhenUsed="1"/>
-    <w:lsdException w:name="Table Grid 1" w:semiHidden="1" w:unhideWhenUsed="1"/>
-    <w:lsdException w:name="Table Grid 2" w:semiHidden="1" w:unhideWhenUsed="1"/>
-    <w:lsdException w:name="Table Grid 3" w:semiHidden="1" w:unhideWhenUsed="1"/>
-    <w:lsdException w:name="Table Grid 4" w:semiHidden="1" w:unhideWhenUsed="1"/>
-    <w:lsdException w:name="Table Grid 5" w:semiHidden="1" w:unhideWhenUsed="1"/>
-    <w:lsdException w:name="Table Grid 6" w:semiHidden="1" w:unhideWhenUsed="1"/>
-    <w:lsdException w:name="Table Grid 7" w:semiHidden="1" w:unhideWhenUsed="1"/>
-    <w:lsdException w:name="Table Grid 8" w:semiHidden="1" w:unhideWhenUsed="1"/>
-    <w:lsdException w:name="Table List 1" w:semiHidden="1" w:unhideWhenUsed="1"/>
-    <w:lsdException w:name="Table List 2" w:semiHidden="1" w:unhideWhenUsed="1"/>
-    <w:lsdException w:name="Table List 3" w:semiHidden="1" w:unhideWhenUsed="1"/>
-    <w:lsdException w:name="Table List 4" w:semiHidden="1" w:unhideWhenUsed="1"/>
-    <w:lsdException w:name="Table List 5" w:semiHidden="1" w:unhideWhenUsed="1"/>
-    <w:lsdException w:name="Table List 6" w:semiHidden="1" w:unhideWhenUsed="1"/>
-    <w:lsdException w:name="Table List 7" w:semiHidden="1" w:unhideWhenUsed="1"/>
-    <w:lsdException w:name="Table List 8" w:semiHidden="1" w:unhideWhenUsed="1"/>
-    <w:lsdException w:name="Table 3D effects 1" w:semiHidden="1" w:unhideWhenUsed="1"/>
-    <w:lsdException w:name="Table 3D effects 2" w:semiHidden="1" w:unhideWhenUsed="1"/>
-    <w:lsdException w:name="Table 3D effects 3" w:semiHidden="1" w:unhideWhenUsed="1"/>
-    <w:lsdException w:name="Table Contemporary" w:semiHidden="1" w:unhideWhenUsed="1"/>
-    <w:lsdException w:name="Table Elegant" w:semiHidden="1" w:unhideWhenUsed="1"/>
-    <w:lsdException w:name="Table Professional" w:semiHidden="1" w:unhideWhenUsed="1"/>
-    <w:lsdException w:name="Table Subtle 1" w:semiHidden="1" w:unhideWhenUsed="1"/>
-    <w:lsdException w:name="Table Subtle 2" w:semiHidden="1" w:unhideWhenUsed="1"/>
-    <w:lsdException w:name="Table Web 1" w:semiHidden="1" w:unhideWhenUsed="1"/>
-    <w:lsdException w:name="Table Web 2" w:semiHidden="1" w:unhideWhenUsed="1"/>
-    <w:lsdException w:name="Table Web 3" w:semiHidden="1" w:unhideWhenUsed="1"/>
-    <w:lsdException w:name="Balloon Text" w:semiHidden="1" w:unhideWhenUsed="1"/>
-    <w:lsdException w:name="Table Grid" w:uiPriority="39"/>
-    <w:lsdException w:name="Table Theme" w:semiHidden="1" w:unhideWhenUsed="1"/>
-    <w:lsdException w:name="Placeholder Text" w:semiHidden="1"/>
-    <w:lsdException w:name="No Spacing" w:uiPriority="1" w:qFormat="1"/>
-    <w:lsdException w:name="Light Shading" w:uiPriority="60"/>
-    <w:lsdException w:name="Light List" w:uiPriority="61"/>
-    <w:lsdException w:name="Light Grid" w:uiPriority="62"/>
-    <w:lsdException w:name="Medium Shading 1" w:uiPriority="63"/>
-    <w:lsdException w:name="Medium Shading 2" w:uiPriority="64"/>
-    <w:lsdException w:name="Medium List 1" w:uiPriority="65"/>
-    <w:lsdException w:name="Medium List 2" w:uiPriority="66"/>
-    <w:lsdException w:name="Medium Grid 1" w:uiPriority="67"/>
-    <w:lsdException w:name="Medium Grid 2" w:uiPriority="68"/>
-    <w:lsdException w:name="Medium Grid 3" w:uiPriority="69"/>
-    <w:lsdException w:name="Dark List" w:uiPriority="70"/>
-    <w:lsdException w:name="Colorful Shading" w:uiPriority="71"/>
-    <w:lsdException w:name="Colorful List" w:uiPriority="72"/>
-    <w:lsdException w:name="Colorful Grid" w:uiPriority="73"/>
-    <w:lsdException w:name="Light Shading Accent 1" w:uiPriority="60"/>
-    <w:lsdException w:name="Light List Accent 1" w:uiPriority="61"/>
-    <w:lsdException w:name="Light Grid Accent 1" w:uiPriority="62"/>
-    <w:lsdException w:name="Medium Shading 1 Accent 1" w:uiPriority="63"/>
-    <w:lsdException w:name="Medium Shading 2 Accent 1" w:uiPriority="64"/>
-    <w:lsdException w:name="Medium List 1 Accent 1" w:uiPriority="65"/>
-    <w:lsdException w:name="Revision" w:semiHidden="1"/>
-    <w:lsdException w:name="List Paragraph" w:uiPriority="34" w:qFormat="1"/>
-    <w:lsdException w:name="Quote" w:uiPriority="29" w:qFormat="1"/>
-    <w:lsdException w:name="Intense Quote" w:uiPriority="30" w:qFormat="1"/>
-    <w:lsdException w:name="Medium List 2 Accent 1" w:uiPriority="66"/>
-    <w:lsdException w:name="Medium Grid 1 Accent 1" w:uiPriority="67"/>
-    <w:lsdException w:name="Medium Grid 2 Accent 1" w:uiPriority="68"/>
-    <w:lsdException w:name="Medium Grid 3 Accent 1" w:uiPriority="69"/>
-    <w:lsdException w:name="Dark List Accent 1" w:uiPriority="70"/>
-    <w:lsdException w:name="Colorful Shading Accent 1" w:uiPriority="71"/>
-    <w:lsdException w:name="Colorful List Accent 1" w:uiPriority="72"/>
-    <w:lsdException w:name="Colorful Grid Accent 1" w:uiPriority="73"/>
-    <w:lsdException w:name="Light Shading Accent 2" w:uiPriority="60"/>
-    <w:lsdException w:name="Light List Accent 2" w:uiPriority="61"/>
-    <w:lsdException w:name="Light Grid Accent 2" w:uiPriority="62"/>
-    <w:lsdException w:name="Medium Shading 1 Accent 2" w:uiPriority="63"/>
-    <w:lsdException w:name="Medium Shading 2 Accent 2" w:uiPriority="64"/>
-    <w:lsdException w:name="Medium List 1 Accent 2" w:uiPriority="65"/>
-    <w:lsdException w:name="Medium List 2 Accent 2" w:uiPriority="66"/>
-    <w:lsdException w:name="Medium Grid 1 Accent 2" w:uiPriority="67"/>
-    <w:lsdException w:name="Medium Grid 2 Accent 2" w:uiPriority="68"/>
-    <w:lsdException w:name="Medium Grid 3 Accent 2" w:uiPriority="69"/>
-    <w:lsdException w:name="Dark List Accent 2" w:uiPriority="70"/>
-    <w:lsdException w:name="Colorful Shading Accent 2" w:uiPriority="71"/>
-    <w:lsdException w:name="Colorful List Accent 2" w:uiPriority="72"/>
-    <w:lsdException w:name="Colorful Grid Accent 2" w:uiPriority="73"/>
-    <w:lsdException w:name="Light Shading Accent 3" w:uiPriority="60"/>
-    <w:lsdException w:name="Light List Accent 3" w:uiPriority="61"/>
-    <w:lsdException w:name="Light Grid Accent 3" w:uiPriority="62"/>
-    <w:lsdException w:name="Medium Shading 1 Accent 3" w:uiPriority="63"/>
-    <w:lsdException w:name="Medium Shading 2 Accent 3" w:uiPriority="64"/>
-    <w:lsdException w:name="Medium List 1 Accent 3" w:uiPriority="65"/>
-    <w:lsdException w:name="Medium List 2 Accent 3" w:uiPriority="66"/>
-    <w:lsdException w:name="Medium Grid 1 Accent 3" w:uiPriority="67"/>
-    <w:lsdException w:name="Medium Grid 2 Accent 3" w:uiPriority="68"/>
-    <w:lsdException w:name="Medium Grid 3 Accent 3" w:uiPriority="69"/>
-    <w:lsdException w:name="Dark List Accent 3" w:uiPriority="70"/>
-    <w:lsdException w:name="Colorful Shading Accent 3" w:uiPriority="71"/>
-    <w:lsdException w:name="Colorful List Accent 3" w:uiPriority="72"/>
-    <w:lsdException w:name="Colorful Grid Accent 3" w:uiPriority="73"/>
-    <w:lsdException w:name="Light Shading Accent 4" w:uiPriority="60"/>
-    <w:lsdException w:name="Light List Accent 4" w:uiPriority="61"/>
-    <w:lsdException w:name="Light Grid Accent 4" w:uiPriority="62"/>
-    <w:lsdException w:name="Medium Shading 1 Accent 4" w:uiPriority="63"/>
-    <w:lsdException w:name="Medium Shading 2 Accent 4" w:uiPriority="64"/>
-    <w:lsdException w:name="Medium List 1 Accent 4" w:uiPriority="65"/>
-    <w:lsdException w:name="Medium List 2 Accent 4" w:uiPriority="66"/>
-    <w:lsdException w:name="Medium Grid 1 Accent 4" w:uiPriority="67"/>
-    <w:lsdException w:name="Medium Grid 2 Accent 4" w:uiPriority="68"/>
-    <w:lsdException w:name="Medium Grid 3 Accent 4" w:uiPriority="69"/>
-    <w:lsdException w:name="Dark List Accent 4" w:uiPriority="70"/>
-    <w:lsdException w:name="Colorful Shading Accent 4" w:uiPriority="71"/>
-    <w:lsdException w:name="Colorful List Accent 4" w:uiPriority="72"/>
-    <w:lsdException w:name="Colorful Grid Accent 4" w:uiPriority="73"/>
-    <w:lsdException w:name="Light Shading Accent 5" w:uiPriority="60"/>
-    <w:lsdException w:name="Light List Accent 5" w:uiPriority="61"/>
-    <w:lsdException w:name="Light Grid Accent 5" w:uiPriority="62"/>
-    <w:lsdException w:name="Medium Shading 1 Accent 5" w:uiPriority="63"/>
-    <w:lsdException w:name="Medium Shading 2 Accent 5" w:uiPriority="64"/>
-    <w:lsdException w:name="Medium List 1 Accent 5" w:uiPriority="65"/>
-    <w:lsdException w:name="Medium List 2 Accent 5" w:uiPriority="66"/>
-    <w:lsdException w:name="Medium Grid 1 Accent 5" w:uiPriority="67"/>
-    <w:lsdException w:name="Medium Grid 2 Accent 5" w:uiPriority="68"/>
-    <w:lsdException w:name="Medium Grid 3 Accent 5" w:uiPriority="69"/>
-    <w:lsdException w:name="Dark List Accent 5" w:uiPriority="70"/>
-    <w:lsdException w:name="Colorful Shading Accent 5" w:uiPriority="71"/>
-    <w:lsdException w:name="Colorful List Accent 5" w:uiPriority="72"/>
-    <w:lsdException w:name="Colorful Grid Accent 5" w:uiPriority="73"/>
-    <w:lsdException w:name="Light Shading Accent 6" w:uiPriority="60"/>
-    <w:lsdException w:name="Light List Accent 6" w:uiPriority="61"/>
-    <w:lsdException w:name="Light Grid Accent 6" w:uiPriority="62"/>
-    <w:lsdException w:name="Medium Shading 1 Accent 6" w:uiPriority="63"/>
-    <w:lsdException w:name="Medium Shading 2 Accent 6" w:uiPriority="64"/>
-    <w:lsdException w:name="Medium List 1 Accent 6" w:uiPriority="65"/>
-    <w:lsdException w:name="Medium List 2 Accent 6" w:uiPriority="66"/>
-    <w:lsdException w:name="Medium Grid 1 Accent 6" w:uiPriority="67"/>
-    <w:lsdException w:name="Medium Grid 2 Accent 6" w:uiPriority="68"/>
-    <w:lsdException w:name="Medium Grid 3 Accent 6" w:uiPriority="69"/>
-    <w:lsdException w:name="Dark List Accent 6" w:uiPriority="70"/>
-    <w:lsdException w:name="Colorful Shading Accent 6" w:uiPriority="71"/>
-    <w:lsdException w:name="Colorful List Accent 6" w:uiPriority="72"/>
-    <w:lsdException w:name="Colorful Grid Accent 6" w:uiPriority="73"/>
-    <w:lsdException w:name="Subtle Emphasis" w:uiPriority="19" w:qFormat="1"/>
-    <w:lsdException w:name="Intense Emphasis" w:uiPriority="21" w:qFormat="1"/>
-    <w:lsdException w:name="Subtle Reference" w:uiPriority="31" w:qFormat="1"/>
-    <w:lsdException w:name="Intense Reference" w:uiPriority="32" w:qFormat="1"/>
-    <w:lsdException w:name="Book Title" w:uiPriority="33" w:qFormat="1"/>
-    <w:lsdException w:name="Bibliography" w:semiHidden="1" w:uiPriority="37" w:unhideWhenUsed="1"/>
-    <w:lsdException w:name="TOC Heading" w:semiHidden="1" w:uiPriority="39" w:unhideWhenUsed="1" w:qFormat="1"/>
-    <w:lsdException w:name="Plain Table 1" w:uiPriority="41"/>
-    <w:lsdException w:name="Plain Table 2" w:uiPriority="42"/>
-    <w:lsdException w:name="Plain Table 3" w:uiPriority="43"/>
-    <w:lsdException w:name="Plain Table 4" w:uiPriority="44"/>
-    <w:lsdException w:name="Plain Table 5" w:uiPriority="45"/>
-    <w:lsdException w:name="Grid Table Light" w:uiPriority="40"/>
-    <w:lsdException w:name="Grid Table 1 Light" w:uiPriority="46"/>
-    <w:lsdException w:name="Grid Table 2" w:uiPriority="47"/>
-    <w:lsdException w:name="Grid Table 3" w:uiPriority="48"/>
-    <w:lsdException w:name="Grid Table 4" w:uiPriority="49"/>
-    <w:lsdException w:name="Grid Table 5 Dark" w:uiPriority="50"/>
-    <w:lsdException w:name="Grid Table 6 Colorful" w:uiPriority="51"/>
-    <w:lsdException w:name="Grid Table 7 Colorful" w:uiPriority="52"/>
-    <w:lsdException w:name="Grid Table 1 Light Accent 1" w:uiPriority="46"/>
-    <w:lsdException w:name="Grid Table 2 Accent 1" w:uiPriority="47"/>
-    <w:lsdException w:name="Grid Table 3 Accent 1" w:uiPriority="48"/>
-    <w:lsdException w:name="Grid Table 4 Accent 1" w:uiPriority="49"/>
-    <w:lsdException w:name="Grid Table 5 Dark Accent 1" w:uiPriority="50"/>
-    <w:lsdException w:name="Grid Table 6 Colorful Accent 1" w:uiPriority="51"/>
-    <w:lsdException w:name="Grid Table 7 Colorful Accent 1" w:uiPriority="52"/>
-    <w:lsdException w:name="Grid Table 1 Light Accent 2" w:uiPriority="46"/>
-    <w:lsdException w:name="Grid Table 2 Accent 2" w:uiPriority="47"/>
-    <w:lsdException w:name="Grid Table 3 Accent 2" w:uiPriority="48"/>
-    <w:lsdException w:name="Grid Table 4 Accent 2" w:uiPriority="49"/>
-    <w:lsdException w:name="Grid Table 5 Dark Accent 2" w:uiPriority="50"/>
-    <w:lsdException w:name="Grid Table 6 Colorful Accent 2" w:uiPriority="51"/>
-    <w:lsdException w:name="Grid Table 7 Colorful Accent 2" w:uiPriority="52"/>
-    <w:lsdException w:name="Grid Table 1 Light Accent 3" w:uiPriority="46"/>
-    <w:lsdException w:name="Grid Table 2 Accent 3" w:uiPriority="47"/>
-    <w:lsdException w:name="Grid Table 3 Accent 3" w:uiPriority="48"/>
-    <w:lsdException w:name="Grid Table 4 Accent 3" w:uiPriority="49"/>
-    <w:lsdException w:name="Grid Table 5 Dark Accent 3" w:uiPriority="50"/>
-    <w:lsdException w:name="Grid Table 6 Colorful Accent 3" w:uiPriority="51"/>
-    <w:lsdException w:name="Grid Table 7 Colorful Accent 3" w:uiPriority="52"/>
-    <w:lsdException w:name="Grid Table 1 Light Accent 4" w:uiPriority="46"/>
-    <w:lsdException w:name="Grid Table 2 Accent 4" w:uiPriority="47"/>
-    <w:lsdException w:name="Grid Table 3 Accent 4" w:uiPriority="48"/>
-    <w:lsdException w:name="Grid Table 4 Accent 4" w:uiPriority="49"/>
-    <w:lsdException w:name="Grid Table 5 Dark Accent 4" w:uiPriority="50"/>
-    <w:lsdException w:name="Grid Table 6 Colorful Accent 4" w:uiPriority="51"/>
-    <w:lsdException w:name="Grid Table 7 Colorful Accent 4" w:uiPriority="52"/>
-    <w:lsdException w:name="Grid Table 1 Light Accent 5" w:uiPriority="46"/>
-    <w:lsdException w:name="Grid Table 2 Accent 5" w:uiPriority="47"/>
-    <w:lsdException w:name="Grid Table 3 Accent 5" w:uiPriority="48"/>
-    <w:lsdException w:name="Grid Table 4 Accent 5" w:uiPriority="49"/>
-    <w:lsdException w:name="Grid Table 5 Dark Accent 5" w:uiPriority="50"/>
-    <w:lsdException w:name="Grid Table 6 Colorful Accent 5" w:uiPriority="51"/>
-    <w:lsdException w:name="Grid Table 7 Colorful Accent 5" w:uiPriority="52"/>
-    <w:lsdException w:name="Grid Table 1 Light Accent 6" w:uiPriority="46"/>
-    <w:lsdException w:name="Grid Table 2 Accent 6" w:uiPriority="47"/>
-    <w:lsdException w:name="Grid Table 3 Accent 6" w:uiPriority="48"/>
-    <w:lsdException w:name="Grid Table 4 Accent 6" w:uiPriority="49"/>
-    <w:lsdException w:name="Grid Table 5 Dark Accent 6" w:uiPriority="50"/>
-    <w:lsdException w:name="Grid Table 6 Colorful Accent 6" w:uiPriority="51"/>
-    <w:lsdException w:name="Grid Table 7 Colorful Accent 6" w:uiPriority="52"/>
-    <w:lsdException w:name="List Table 1 Light" w:uiPriority="46"/>
-    <w:lsdException w:name="List Table 2" w:uiPriority="47"/>
-    <w:lsdException w:name="List Table 3" w:uiPriority="48"/>
-    <w:lsdException w:name="List Table 4" w:uiPriority="49"/>
-    <w:lsdException w:name="List Table 5 Dark" w:uiPriority="50"/>
-    <w:lsdException w:name="List Table 6 Colorful" w:uiPriority="51"/>
-    <w:lsdException w:name="List Table 7 Colorful" w:uiPriority="52"/>
-    <w:lsdException w:name="List Table 1 Light Accent 1" w:uiPriority="46"/>
-    <w:lsdException w:name="List Table 2 Accent 1" w:uiPriority="47"/>
-    <w:lsdException w:name="List Table 3 Accent 1" w:uiPriority="48"/>
-    <w:lsdException w:name="List Table 4 Accent 1" w:uiPriority="49"/>
-    <w:lsdException w:name="List Table 5 Dark Accent 1" w:uiPriority="50"/>
-    <w:lsdException w:name="List Table 6 Colorful Accent 1" w:uiPriority="51"/>
-    <w:lsdException w:name="List Table 7 Colorful Accent 1" w:uiPriority="52"/>
-    <w:lsdException w:name="List Table 1 Light Accent 2" w:uiPriority="46"/>
-    <w:lsdException w:name="List Table 2 Accent 2" w:uiPriority="47"/>
-    <w:lsdException w:name="List Table 3 Accent 2" w:uiPriority="48"/>
-    <w:lsdException w:name="List Table 4 Accent 2" w:uiPriority="49"/>
-    <w:lsdException w:name="List Table 5 Dark Accent 2" w:uiPriority="50"/>
-    <w:lsdException w:name="List Table 6 Colorful Accent 2" w:uiPriority="51"/>
-    <w:lsdException w:name="List Table 7 Colorful Accent 2" w:uiPriority="52"/>
-    <w:lsdException w:name="List Table 1 Light Accent 3" w:uiPriority="46"/>
-    <w:lsdException w:name="List Table 2 Accent 3" w:uiPriority="47"/>
-    <w:lsdException w:name="List Table 3 Accent 3" w:uiPriority="48"/>
-    <w:lsdException w:name="List Table 4 Accent 3" w:uiPriority="49"/>
-    <w:lsdException w:name="List Table 5 Dark Accent 3" w:uiPriority="50"/>
-    <w:lsdException w:name="List Table 6 Colorful Accent 3" w:uiPriority="51"/>
-    <w:lsdException w:name="List Table 7 Colorful Accent 3" w:uiPriority="52"/>
-    <w:lsdException w:name="List Table 1 Light Accent 4" w:uiPriority="46"/>
-    <w:lsdException w:name="List Table 2 Accent 4" w:uiPriority="47"/>
-    <w:lsdException w:name="List Table 3 Accent 4" w:uiPriority="48"/>
-    <w:lsdException w:name="List Table 4 Accent 4" w:uiPriority="49"/>
-    <w:lsdException w:name="List Table 5 Dark Accent 4" w:uiPriority="50"/>
-    <w:lsdException w:name="List Table 6 Colorful Accent 4" w:uiPriority="51"/>
-    <w:lsdException w:name="List Table 7 Colorful Accent 4" w:uiPriority="52"/>
-    <w:lsdException w:name="List Table 1 Light Accent 5" w:uiPriority="46"/>
-    <w:lsdException w:name="List Table 2 Accent 5" w:uiPriority="47"/>
-    <w:lsdException w:name="List Table 3 Accent 5" w:uiPriority="48"/>
-    <w:lsdException w:name="List Table 4 Accent 5" w:uiPriority="49"/>
-    <w:lsdException w:name="List Table 5 Dark Accent 5" w:uiPriority="50"/>
-    <w:lsdException w:name="List Table 6 Colorful Accent 5" w:uiPriority="51"/>
-    <w:lsdException w:name="List Table 7 Colorful Accent 5" w:uiPriority="52"/>
-    <w:lsdException w:name="List Table 1 Light Accent 6" w:uiPriority="46"/>
-    <w:lsdException w:name="List Table 2 Accent 6" w:uiPriority="47"/>
-    <w:lsdException w:name="List Table 3 Accent 6" w:uiPriority="48"/>
-    <w:lsdException w:name="List Table 4 Accent 6" w:uiPriority="49"/>
-    <w:lsdException w:name="List Table 5 Dark Accent 6" w:uiPriority="50"/>
-    <w:lsdException w:name="List Table 6 Colorful Accent 6" w:uiPriority="51"/>
-    <w:lsdException w:name="List Table 7 Colorful Accent 6" w:uiPriority="52"/>
-  </w:latentStyles>
-  <w:style w:type="paragraph" w:default="1" w:styleId="Normal">
-    <w:name w:val="Normal"/>
-    <w:qFormat/>
-  </w:style>
-  <w:style w:type="character" w:default="1" w:styleId="Policepardfaut">
-    <w:name w:val="Default Paragraph Font"/>
-    <w:uiPriority w:val="1"/>
-    <w:semiHidden/>
-    <w:unhideWhenUsed/>
-  </w:style>
-  <w:style w:type="table" w:default="1" w:styleId="TableauNormal">
-    <w:name w:val="Normal Table"/>
-    <w:uiPriority w:val="99"/>
-    <w:semiHidden/>
-    <w:unhideWhenUsed/>
-    <w:tblPr>
-      <w:tblInd w:w="0" w:type="dxa"/>
-      <w:tblCellMar>
-        <w:top w:w="0" w:type="dxa"/>
-        <w:left w:w="108" w:type="dxa"/>
-        <w:bottom w:w="0" w:type="dxa"/>
-        <w:right w:w="108" w:type="dxa"/>
-      </w:tblCellMar>
-    </w:tblPr>
-  </w:style>
-  <w:style w:type="numbering" w:default="1" w:styleId="Aucuneliste">
-    <w:name w:val="No List"/>
-    <w:uiPriority w:val="99"/>
-    <w:semiHidden/>
-    <w:unhideWhenUsed/>
-  </w:style>
-  <w:style w:type="paragraph" w:customStyle="1" w:styleId="7A6A687700D7416AB260C58940F6A2DF">
-    <w:name w:val="7A6A687700D7416AB260C58940F6A2DF"/>
-    <w:rsid w:val="00246783"/>
-  </w:style>
-  <w:style w:type="paragraph" w:customStyle="1" w:styleId="A438C95CCBD04D8FAC3017488A0D8E5C">
-    <w:name w:val="A438C95CCBD04D8FAC3017488A0D8E5C"/>
-    <w:rsid w:val="00246783"/>
-  </w:style>
-  <w:style w:type="paragraph" w:customStyle="1" w:styleId="A91BF15403994862B4C10DB81C815C30">
-    <w:name w:val="A91BF15403994862B4C10DB81C815C30"/>
-    <w:rsid w:val="00246783"/>
-  </w:style>
-  <w:style w:type="paragraph" w:customStyle="1" w:styleId="975F3CE8D905490DA7F8D061D0933F97">
-    <w:name w:val="975F3CE8D905490DA7F8D061D0933F97"/>
-    <w:rsid w:val="00246783"/>
-  </w:style>
-  <w:style w:type="paragraph" w:customStyle="1" w:styleId="6BC6A35A4A0D48549AB7723914738039">
-    <w:name w:val="6BC6A35A4A0D48549AB7723914738039"/>
-    <w:rsid w:val="00246783"/>
-  </w:style>
-  <w:style w:type="paragraph" w:customStyle="1" w:styleId="14DEBF13A10A4846BA3CD36769705120">
-    <w:name w:val="14DEBF13A10A4846BA3CD36769705120"/>
-    <w:rsid w:val="00246783"/>
-  </w:style>
-</w:styles>
-</file>
-
-<file path=word/glossary/webSettings.xml><?xml version="1.0" encoding="utf-8"?>
-<w:webSettings xmlns:mc="http://schemas.openxmlformats.org/markup-compatibility/2006" xmlns:r="http://schemas.openxmlformats.org/officeDocument/2006/relationships" xmlns:w="http://schemas.openxmlformats.org/wordprocessingml/2006/main" xmlns:w14="http://schemas.microsoft.com/office/word/2010/wordml" xmlns:w15="http://schemas.microsoft.com/office/word/2012/wordml" xmlns:w16se="http://schemas.microsoft.com/office/word/2015/wordml/symex" mc:Ignorable="w14 w15 w16se">
-  <w:optimizeForBrowser/>
-  <w:allowPNG/>
-</w:webSettings>
-</file>
-
 <file path=word/theme/theme1.xml><?xml version="1.0" encoding="utf-8"?>
 <a:theme xmlns:a="http://schemas.openxmlformats.org/drawingml/2006/main" name="Thème Office">
   <a:themeElements>
@@ -16825,7 +16262,7 @@
 </file>
 
 <file path=customXml/itemProps1.xml><?xml version="1.0" encoding="utf-8"?>
-<ds:datastoreItem xmlns:ds="http://schemas.openxmlformats.org/officeDocument/2006/customXml" ds:itemID="{C8BD5B00-52C9-4C57-90A6-EE0C3D3F0563}">
+<ds:datastoreItem xmlns:ds="http://schemas.openxmlformats.org/officeDocument/2006/customXml" ds:itemID="{47EA38AF-9E9F-4DE4-B83F-2D4DF208A08D}">
   <ds:schemaRefs>
     <ds:schemaRef ds:uri="http://schemas.openxmlformats.org/officeDocument/2006/bibliography"/>
   </ds:schemaRefs>

</xml_diff>

<commit_message>
minor changes, dossier de synthèse
</commit_message>
<xml_diff>
--- a/dossiersynthese.docx
+++ b/dossiersynthese.docx
@@ -6664,27 +6664,19 @@
       <w:r>
         <w:rPr>
           <w:shd w:val="clear" w:color="auto" w:fill="FFDA00"/>
-          <w:lang w:val="en-US"/>
         </w:rPr>
         <w:t>Git</w:t>
       </w:r>
       <w:r>
-        <w:rPr>
-          <w:lang w:val="en-US"/>
-        </w:rPr>
         <w:t xml:space="preserve">, pour ma </w:t>
       </w:r>
       <w:r>
         <w:rPr>
           <w:shd w:val="clear" w:color="auto" w:fill="FFDA00"/>
-          <w:lang w:val="en-US"/>
         </w:rPr>
         <w:t>gestion de versions</w:t>
       </w:r>
       <w:r>
-        <w:rPr>
-          <w:lang w:val="en-US"/>
-        </w:rPr>
         <w:t xml:space="preserve">. </w:t>
       </w:r>
       <w:r>
@@ -6718,11 +6710,17 @@
         <w:t>Visual Studio Code</w:t>
       </w:r>
       <w:r>
-        <w:t xml:space="preserve"> pour l’édition du code. J’ai commencé cette formation sur NetBeans, puis basculé sur Atom, mon choix s’est enfin porté sur VS Code. J’aurai je pense par la </w:t>
+        <w:t xml:space="preserve"> pour l’édition du code. J’ai commencé cette formation sur NetBeans, puis basculé sur Atom, mon choix s’est enfin porté sur VS Code</w:t>
+      </w:r>
+      <w:r>
+        <w:t xml:space="preserve">, développé et très bien </w:t>
       </w:r>
       <w:r>
         <w:lastRenderedPageBreak/>
-        <w:t xml:space="preserve">suite besoin de travailler sur de véritables </w:t>
+        <w:t>maintenu par Microsoft</w:t>
+      </w:r>
+      <w:r>
+        <w:t xml:space="preserve">. J’aurai je pense par la suite besoin de travailler sur de véritables </w:t>
       </w:r>
       <w:r>
         <w:rPr>
@@ -6868,8 +6866,8 @@
       <w:r>
         <w:t>, pour faire tourner le projet en local. L’utilisation de Composer et Symfony requiert des petits paramétrages de Windows et Wamp, mais l’environnement de travail résultant est très agréable.</w:t>
       </w:r>
-      <w:bookmarkStart w:id="23" w:name="_GoBack"/>
-      <w:bookmarkEnd w:id="23"/>
+    </w:p>
+    <w:p>
       <w:r>
         <w:br w:type="page"/>
       </w:r>
@@ -6877,27 +6875,765 @@
     <w:p>
       <w:pPr>
         <w:pStyle w:val="Titre1"/>
-        <w:rPr>
-          <w:lang w:val="en-US"/>
-        </w:rPr>
-      </w:pPr>
-      <w:bookmarkStart w:id="24" w:name="_Toc11652850"/>
-      <w:r>
-        <w:rPr>
-          <w:lang w:val="en-US"/>
-        </w:rPr>
+      </w:pPr>
+      <w:r>
+        <w:lastRenderedPageBreak/>
+        <w:t>Base de données</w:t>
+      </w:r>
+    </w:p>
+    <w:p>
+      <w:pPr>
+        <w:rPr>
+          <w:rFonts w:ascii="Playfair Display Black" w:eastAsiaTheme="majorEastAsia" w:hAnsi="Playfair Display Black" w:cstheme="majorBidi"/>
+          <w:color w:val="000000" w:themeColor="text1"/>
+          <w:sz w:val="24"/>
+          <w:szCs w:val="24"/>
+        </w:rPr>
+      </w:pPr>
+    </w:p>
+    <w:p>
+      <w:r>
+        <w:t xml:space="preserve">Rentrons dans le </w:t>
+      </w:r>
+      <w:r>
+        <w:rPr>
+          <w:shd w:val="clear" w:color="auto" w:fill="FFDA00"/>
+        </w:rPr>
+        <w:t>vif du sujet</w:t>
+      </w:r>
+      <w:r>
+        <w:t xml:space="preserve">. Pour être honnête, j’ai réalisé un modèle de ma base de données avant de coder la moindre le ligne de code, mais je n’ai pas su m’y tenir. N’ayant à ce moment-là aucune expérience avec Symfony, j’ai réalisé mon </w:t>
+      </w:r>
+      <w:r>
+        <w:rPr>
+          <w:shd w:val="clear" w:color="auto" w:fill="FFDA00"/>
+        </w:rPr>
+        <w:t>modèle conceptuel de données</w:t>
+      </w:r>
+      <w:r>
+        <w:t xml:space="preserve"> avec une direction générale à suivre, mais je n’avais pris en compte ni les contraintes de mon framework, ni les différents bundles que j’ai eu l’occasion d’utiliser.</w:t>
+      </w:r>
+      <w:r>
+        <w:t xml:space="preserve"> </w:t>
+      </w:r>
+    </w:p>
+    <w:p>
+      <w:r>
+        <w:t>Pour rédiger ce dossier de synthèse, j’ai eu l’occasion de le refaire en m’aidant du projet réalisé, et j’ai pu constater finalement que la différence avant/après n’était pas si importante.</w:t>
+      </w:r>
+      <w:r>
+        <w:t xml:space="preserve"> Vous trouverez en fin de section une copie de mon modèle </w:t>
+      </w:r>
+      <w:r>
+        <w:rPr>
+          <w:shd w:val="clear" w:color="auto" w:fill="FFDA00"/>
+        </w:rPr>
+        <w:t>conceptuel</w:t>
+      </w:r>
+      <w:r>
+        <w:t xml:space="preserve"> et </w:t>
+      </w:r>
+      <w:r>
+        <w:rPr>
+          <w:shd w:val="clear" w:color="auto" w:fill="FFDA00"/>
+        </w:rPr>
+        <w:t>logique</w:t>
+      </w:r>
+      <w:r>
+        <w:t xml:space="preserve"> de données.</w:t>
+      </w:r>
+    </w:p>
+    <w:p>
+      <w:r>
+        <w:t xml:space="preserve">Vous pourrez revenir ici afin d’avoir une explication. Je précise que je n’ai pas intégré les tables générées par le </w:t>
+      </w:r>
+      <w:r>
+        <w:rPr>
+          <w:shd w:val="clear" w:color="auto" w:fill="FFDA00"/>
+        </w:rPr>
+        <w:t>notification-bundle</w:t>
+      </w:r>
+      <w:r>
+        <w:t xml:space="preserve"> développé par </w:t>
+      </w:r>
+      <w:r>
+        <w:rPr>
+          <w:shd w:val="clear" w:color="auto" w:fill="FFDA00"/>
+        </w:rPr>
+        <w:t>Maximilien Gilet</w:t>
+      </w:r>
+      <w:r>
+        <w:t>, les tables n’entretenant aucune relation.</w:t>
+      </w:r>
+    </w:p>
+    <w:p>
+      <w:r>
+        <w:t>Je vais tacher d’être clair :</w:t>
+      </w:r>
+    </w:p>
+    <w:p>
+      <w:pPr>
+        <w:pStyle w:val="Paragraphedeliste"/>
+        <w:numPr>
+          <w:ilvl w:val="0"/>
+          <w:numId w:val="12"/>
+        </w:numPr>
+      </w:pPr>
+      <w:r>
+        <w:t xml:space="preserve">Un utilisateur peut avoir aucune ou plusieurs amitiés. </w:t>
+      </w:r>
+      <w:r>
+        <w:t xml:space="preserve">Une amitié représente la relation entre deux utilisateurs. Une amitié a forcément </w:t>
+      </w:r>
+      <w:r>
+        <w:rPr>
+          <w:shd w:val="clear" w:color="auto" w:fill="FFDA00"/>
+        </w:rPr>
+        <w:t>un utilisateur et un seul</w:t>
+      </w:r>
+      <w:r>
+        <w:t xml:space="preserve">. Chaque utilisateur présent dans une amitié possède sa propre copie de l’amitié. Donc pour 2 utilisateurs amis, nous avons deux entités « amitié », ou les rôles sont échangés, mais l’utilisateur </w:t>
+      </w:r>
+      <w:r>
+        <w:rPr>
+          <w:shd w:val="clear" w:color="auto" w:fill="FFDA00"/>
+        </w:rPr>
+        <w:t>origine</w:t>
+      </w:r>
+      <w:r>
+        <w:t xml:space="preserve"> de l’amitié est conservé. J’aurai préféré faire sans duplicata de l’amitié mais j’ai dû faire ce choix afin </w:t>
+      </w:r>
+      <w:r>
+        <w:lastRenderedPageBreak/>
+        <w:t xml:space="preserve">de gérer correctement le principe d’ajout en ami, où une </w:t>
+      </w:r>
+      <w:r>
+        <w:rPr>
+          <w:shd w:val="clear" w:color="auto" w:fill="FFDA00"/>
+        </w:rPr>
+        <w:t>invitation</w:t>
+      </w:r>
+      <w:r>
+        <w:t xml:space="preserve"> envoyée doit être acceptée par la cible.</w:t>
+      </w:r>
+    </w:p>
+    <w:p>
+      <w:pPr>
+        <w:pStyle w:val="Paragraphedeliste"/>
+        <w:numPr>
+          <w:ilvl w:val="0"/>
+          <w:numId w:val="12"/>
+        </w:numPr>
+      </w:pPr>
+      <w:r>
+        <w:t xml:space="preserve">Un utilisateur ne possède aucun ou un seul media, qui représente sa photo de profile, ou avatar. Chaque nouvel utilisateur se voit </w:t>
+      </w:r>
+      <w:r>
+        <w:rPr>
+          <w:shd w:val="clear" w:color="auto" w:fill="FFDA00"/>
+        </w:rPr>
+        <w:t>attribué</w:t>
+      </w:r>
+      <w:r>
+        <w:t xml:space="preserve"> une image dont les propriétés ne sont pas en base de données. C’est lorsqu’il en choisit une qu’une nouvelle </w:t>
+      </w:r>
+      <w:r>
+        <w:rPr>
+          <w:shd w:val="clear" w:color="auto" w:fill="FFDA00"/>
+        </w:rPr>
+        <w:t>entité</w:t>
+      </w:r>
+      <w:r>
+        <w:t xml:space="preserve"> est créée, qui ne peut exister sans l’utilisateur.</w:t>
+      </w:r>
+    </w:p>
+    <w:p>
+      <w:pPr>
+        <w:pStyle w:val="Paragraphedeliste"/>
+        <w:numPr>
+          <w:ilvl w:val="0"/>
+          <w:numId w:val="12"/>
+        </w:numPr>
+      </w:pPr>
+      <w:r>
+        <w:t xml:space="preserve">Un utilisateur peut créer des stories, appelés votes en base de données. Un utilisateur ne possède aucun, ou plusieurs votes, et un vote </w:t>
+      </w:r>
+      <w:r>
+        <w:rPr>
+          <w:shd w:val="clear" w:color="auto" w:fill="FFDA00"/>
+        </w:rPr>
+        <w:t>ne peut exister</w:t>
+      </w:r>
+      <w:r>
+        <w:t xml:space="preserve"> sans son utilisateur, dit auteur.</w:t>
+      </w:r>
+    </w:p>
+    <w:p>
+      <w:pPr>
+        <w:pStyle w:val="Paragraphedeliste"/>
+        <w:numPr>
+          <w:ilvl w:val="0"/>
+          <w:numId w:val="12"/>
+        </w:numPr>
+      </w:pPr>
+      <w:r>
+        <w:t xml:space="preserve">Un utilisateur peut commenter une story. Donc un utilisateur ne possède aucun ou plusieurs </w:t>
+      </w:r>
+      <w:r>
+        <w:rPr>
+          <w:shd w:val="clear" w:color="auto" w:fill="FFDA00"/>
+        </w:rPr>
+        <w:t>commentaires</w:t>
+      </w:r>
+      <w:r>
+        <w:t>. Un commentaire ne peut exister sans son propriétaire, ni le vote auquel il est rattaché.</w:t>
+      </w:r>
+      <w:r>
+        <w:t xml:space="preserve"> Un vote ne possède donc aucun ou plusieurs votes.</w:t>
+      </w:r>
+    </w:p>
+    <w:p>
+      <w:pPr>
+        <w:pStyle w:val="Paragraphedeliste"/>
+        <w:numPr>
+          <w:ilvl w:val="0"/>
+          <w:numId w:val="12"/>
+        </w:numPr>
+      </w:pPr>
+      <w:r>
+        <w:t xml:space="preserve">Enfin, un utilisateur peut voter sur une story. Les termes se mélangent un peu, mais on va y arriver : un utilisateur possède un ou plusieurs « ratings », un </w:t>
+      </w:r>
+      <w:r>
+        <w:rPr>
+          <w:shd w:val="clear" w:color="auto" w:fill="FFDA00"/>
+        </w:rPr>
+        <w:t>rating</w:t>
+      </w:r>
+      <w:r>
+        <w:t xml:space="preserve"> ne peut exister sans le vote (story) auquel il est rattaché. Un vote (story), peut n’avoir aucun ou plusieurs votes.</w:t>
+      </w:r>
+    </w:p>
+    <w:p>
+      <w:pPr>
+        <w:ind w:left="360"/>
+      </w:pPr>
+      <w:r>
+        <w:t xml:space="preserve">Voilà qui résume les relations entre mes entités (nous allons en parler en abordant Symfony). Ses relations se matérialisent par la présence de </w:t>
+      </w:r>
+      <w:r>
+        <w:rPr>
+          <w:shd w:val="clear" w:color="auto" w:fill="FFDA00"/>
+        </w:rPr>
+        <w:t>clés étrangères</w:t>
+      </w:r>
+      <w:r>
+        <w:t xml:space="preserve"> dans les tables, grâce au moteur InnoDB. Par exemple, On retrouve dans la table user une clé étrangère media_id, ou dans la table vote, une clé étrangère author_id. Ces relations seront très utiles plus tard pour Symfony, qui à l’aide de </w:t>
+      </w:r>
+      <w:r>
+        <w:rPr>
+          <w:shd w:val="clear" w:color="auto" w:fill="FFDA00"/>
+        </w:rPr>
+        <w:t>l’ORM Doctrine</w:t>
+      </w:r>
+      <w:r>
+        <w:t xml:space="preserve"> pourra par exemple, en récupérant un utilisateur donné, afficher ses stories sans requête supplémentaire. J’y viens.</w:t>
+      </w:r>
+    </w:p>
+    <w:p>
+      <w:r>
+        <w:rPr>
+          <w:noProof/>
+        </w:rPr>
+        <w:lastRenderedPageBreak/>
+        <w:pict>
+          <v:shape id="_x0000_s1031" type="#_x0000_t75" style="position:absolute;margin-left:9.65pt;margin-top:-20.05pt;width:690.8pt;height:455.35pt;z-index:-251644928;mso-position-horizontal-relative:text;mso-position-vertical-relative:text;mso-width-relative:page;mso-height-relative:page" wrapcoords="-49 0 -49 21526 21600 21526 21600 0 -49 0">
+            <v:imagedata r:id="rId22" o:title="mcd"/>
+          </v:shape>
+        </w:pict>
+      </w:r>
+      <w:r>
+        <w:rPr>
+          <w:b/>
+          <w:i/>
+          <w:sz w:val="20"/>
+        </w:rPr>
+        <w:t>MCD de STRAPP (modèle conceptuel)</w:t>
+      </w:r>
+    </w:p>
+    <w:p>
+      <w:pPr>
+        <w:ind w:left="360"/>
+      </w:pPr>
+    </w:p>
+    <w:p>
+      <w:bookmarkStart w:id="23" w:name="_Toc11652850"/>
+      <w:r>
+        <w:br w:type="page"/>
+      </w:r>
+    </w:p>
+    <w:p>
+      <w:pPr>
+        <w:rPr>
+          <w:rFonts w:ascii="Playfair Display Black" w:eastAsiaTheme="majorEastAsia" w:hAnsi="Playfair Display Black" w:cstheme="majorBidi"/>
+          <w:b/>
+          <w:i/>
+          <w:color w:val="FFDA00"/>
+          <w:sz w:val="40"/>
+          <w:szCs w:val="40"/>
+        </w:rPr>
+      </w:pPr>
+      <w:r>
+        <w:rPr>
+          <w:b/>
+          <w:i/>
+          <w:noProof/>
+          <w:sz w:val="20"/>
+        </w:rPr>
+        <w:lastRenderedPageBreak/>
+        <w:pict>
+          <v:shape id="_x0000_s1032" type="#_x0000_t75" style="position:absolute;margin-left:-1.1pt;margin-top:-35.6pt;width:673.55pt;height:494.15pt;z-index:-251642880;mso-position-horizontal-relative:text;mso-position-vertical-relative:text;mso-width-relative:page;mso-height-relative:page">
+            <v:imagedata r:id="rId23" o:title="mld"/>
+          </v:shape>
+        </w:pict>
+      </w:r>
+      <w:r>
+        <w:rPr>
+          <w:b/>
+          <w:i/>
+          <w:sz w:val="20"/>
+        </w:rPr>
+        <w:t>MLD de STRAPP (modèle logique)</w:t>
+      </w:r>
+      <w:r>
+        <w:rPr>
+          <w:b/>
+          <w:i/>
+        </w:rPr>
+        <w:br w:type="page"/>
+      </w:r>
+    </w:p>
+    <w:p>
+      <w:pPr>
+        <w:pStyle w:val="Titre1"/>
+      </w:pPr>
+      <w:r>
+        <w:lastRenderedPageBreak/>
+        <w:t>Symfony</w:t>
+      </w:r>
+    </w:p>
+    <w:p/>
+    <w:p>
+      <w:pPr>
+        <w:pStyle w:val="Titre2"/>
+      </w:pPr>
+      <w:r>
+        <w:t>Introduction</w:t>
+      </w:r>
+    </w:p>
+    <w:p>
+      <w:pPr>
+        <w:pStyle w:val="Titre2"/>
+      </w:pPr>
+    </w:p>
+    <w:p>
+      <w:r>
+        <w:t xml:space="preserve">Pour bien cerné l’état d’esprit pour travailler avec Symfony, il ne faut plus raisonner par relation entre le code PHP et la base de données. Ce qui amène à ne plus travailler avec des tables, mais avec des </w:t>
+      </w:r>
+      <w:r>
+        <w:rPr>
+          <w:shd w:val="clear" w:color="auto" w:fill="FFDA00"/>
+        </w:rPr>
+        <w:t>entités</w:t>
+      </w:r>
+      <w:r>
+        <w:t xml:space="preserve">. Une entité Utilisateur, une entité Vote, une entité Media, et ainsi de suite. J’ai eu l’occasion à plusieurs reprises de développer des petits sites / applications en structurant mon code en suivant le motif d’architecture </w:t>
+      </w:r>
+      <w:r>
+        <w:rPr>
+          <w:shd w:val="clear" w:color="auto" w:fill="FFDA00"/>
+        </w:rPr>
+        <w:t>MVC</w:t>
+      </w:r>
+      <w:r>
+        <w:t xml:space="preserve"> (Model, View, Controller), inventé par </w:t>
+      </w:r>
+      <w:r>
+        <w:rPr>
+          <w:shd w:val="clear" w:color="auto" w:fill="FFDA00"/>
+        </w:rPr>
+        <w:t>Trygve Reenskaug</w:t>
+      </w:r>
+      <w:r>
+        <w:t xml:space="preserve"> en 1978. </w:t>
+      </w:r>
+    </w:p>
+    <w:p>
+      <w:r>
+        <w:t xml:space="preserve">Bien qu’il existe de très nombreuses variantes de motifs, même au sein de MVC, respecter ces architectures permettent </w:t>
+      </w:r>
+      <w:r>
+        <w:rPr>
+          <w:shd w:val="clear" w:color="auto" w:fill="FFDA00"/>
+        </w:rPr>
+        <w:t>d’organiser</w:t>
+      </w:r>
+      <w:r>
+        <w:t xml:space="preserve"> son code pour mieux suivre un gros projet, travailler en groupe, et produire un code plus propre.</w:t>
+      </w:r>
+    </w:p>
+    <w:p>
+      <w:r>
+        <w:t xml:space="preserve">La couche </w:t>
+      </w:r>
+      <w:r>
+        <w:rPr>
+          <w:shd w:val="clear" w:color="auto" w:fill="FFDA00"/>
+        </w:rPr>
+        <w:t>View</w:t>
+      </w:r>
+      <w:r>
+        <w:t xml:space="preserve">, ou vue, est la partie visible de l’application, affichée coté client. Avec Symfony, j’utilise le moteur de template </w:t>
+      </w:r>
+      <w:r>
+        <w:rPr>
+          <w:shd w:val="clear" w:color="auto" w:fill="FFDA00"/>
+        </w:rPr>
+        <w:t>Twig</w:t>
+      </w:r>
+      <w:r>
+        <w:t xml:space="preserve"> pour</w:t>
+      </w:r>
+      <w:r>
+        <w:t xml:space="preserve"> générer le rendu HTML, sans avoir à faire appel à PHP pour afficher le contenu de mes variables. Code plus propre, qui permet par exemple de dédier toute la partie View à un designer pas forcément compétent en PHP. Des extraits de code vous permettront de vous faire une idée par la suite.</w:t>
+      </w:r>
+    </w:p>
+    <w:p>
+      <w:r>
+        <w:t xml:space="preserve">La couche </w:t>
+      </w:r>
+      <w:r>
+        <w:rPr>
+          <w:shd w:val="clear" w:color="auto" w:fill="FFDA00"/>
+        </w:rPr>
+        <w:t>Controller</w:t>
+      </w:r>
+      <w:r>
+        <w:t xml:space="preserve">, couplée au routeur (qui gère si une route donnée existe et comporte des paramètres légitimes, pour ensuite appeler la fonction correspondante), permet de faire la </w:t>
+      </w:r>
+      <w:r>
+        <w:rPr>
+          <w:shd w:val="clear" w:color="auto" w:fill="FFDA00"/>
+        </w:rPr>
+        <w:t>passerelle</w:t>
+      </w:r>
+      <w:r>
+        <w:t xml:space="preserve"> entre la couche View et la couche Model. C’est ici que le cœur du </w:t>
+      </w:r>
+      <w:r>
+        <w:lastRenderedPageBreak/>
+        <w:t xml:space="preserve">code et du raisonnement se tient. Par exemple, si dans une vue j’ai un lien vers /home, le router va demander au controller la fonction correspondante à la </w:t>
+      </w:r>
+      <w:r>
+        <w:rPr>
+          <w:shd w:val="clear" w:color="auto" w:fill="FFDA00"/>
+        </w:rPr>
+        <w:t>route</w:t>
+      </w:r>
+      <w:r>
+        <w:t xml:space="preserve"> /home. Dans cette fonction, je vais demander à ma couche Model d’aller récupérer en </w:t>
+      </w:r>
+      <w:r>
+        <w:rPr>
+          <w:shd w:val="clear" w:color="auto" w:fill="FFDA00"/>
+        </w:rPr>
+        <w:t>base de données</w:t>
+      </w:r>
+      <w:r>
+        <w:t xml:space="preserve"> les stories récentes par exemple. Une fois les données récupérées, le controlleur les envoit à la vue afin de les afficher, après par exemple des traitements, tris ou autres actions.</w:t>
+      </w:r>
+    </w:p>
+    <w:p>
+      <w:r>
+        <w:t xml:space="preserve">La couche </w:t>
+      </w:r>
+      <w:r>
+        <w:rPr>
+          <w:shd w:val="clear" w:color="auto" w:fill="FFDA00"/>
+        </w:rPr>
+        <w:t>Model</w:t>
+      </w:r>
+      <w:r>
+        <w:t xml:space="preserve"> </w:t>
+      </w:r>
+      <w:r>
+        <w:t xml:space="preserve">est la couche d’abstraction de la base de données. Quand elle est appelée par le controller, son seul rôle et d’exécuter la requête SQL demandée, de contrôler </w:t>
+      </w:r>
+      <w:r>
+        <w:rPr>
+          <w:shd w:val="clear" w:color="auto" w:fill="FFDA00"/>
+        </w:rPr>
+        <w:t>l’intégralité</w:t>
+      </w:r>
+      <w:r>
+        <w:t xml:space="preserve"> du résultat, puis de le transformer en objet, en respectant un schéma donné par nos </w:t>
+      </w:r>
+      <w:r>
+        <w:rPr>
+          <w:shd w:val="clear" w:color="auto" w:fill="FFDA00"/>
+        </w:rPr>
+        <w:t>classes PHP</w:t>
+      </w:r>
+      <w:r>
+        <w:t xml:space="preserve"> d’entités.</w:t>
+      </w:r>
+    </w:p>
+    <w:p>
+      <w:r>
+        <w:t>Un schéma vaut mieux que des explications :</w:t>
+      </w:r>
+    </w:p>
+    <w:p>
+      <w:r>
+        <w:rPr>
+          <w:noProof/>
+        </w:rPr>
+        <w:pict>
+          <v:shape id="_x0000_s1033" type="#_x0000_t75" style="position:absolute;margin-left:35.35pt;margin-top:.45pt;width:285.75pt;height:285.75pt;z-index:-251640832;mso-position-horizontal-relative:text;mso-position-vertical-relative:text;mso-width-relative:page;mso-height-relative:page">
+            <v:imagedata r:id="rId24" o:title="schema"/>
+          </v:shape>
+        </w:pict>
+      </w:r>
+      <w:r>
+        <w:br w:type="page"/>
+      </w:r>
+    </w:p>
+    <w:p>
+      <w:pPr>
+        <w:pStyle w:val="Titre2"/>
+      </w:pPr>
+      <w:r>
+        <w:lastRenderedPageBreak/>
+        <w:t>L’ORM Doctrine</w:t>
+      </w:r>
+    </w:p>
+    <w:p/>
+    <w:p>
+      <w:r>
+        <w:t xml:space="preserve">Doctrine est l’élément clé permettant de ne plus traiter directement avec la base de données. Il s’agit de la </w:t>
+      </w:r>
+      <w:r>
+        <w:rPr>
+          <w:shd w:val="clear" w:color="auto" w:fill="FFDA00"/>
+        </w:rPr>
+        <w:t>couche d’abstraction</w:t>
+      </w:r>
+      <w:r>
+        <w:t xml:space="preserve"> de notre base de données. Récupérer des données, puis les transformer en </w:t>
+      </w:r>
+      <w:r>
+        <w:rPr>
+          <w:shd w:val="clear" w:color="auto" w:fill="FFDA00"/>
+        </w:rPr>
+        <w:t>objets PHP</w:t>
+      </w:r>
+      <w:r>
+        <w:t>. Doctrine est supporté et installé par défaut avec Symfony, mais son utilisation n’est pas obligatoire. Doctrine est indépendant, et est composé de deux grandes parties :</w:t>
+      </w:r>
+    </w:p>
+    <w:p>
+      <w:r>
+        <w:t>L’ORM, et la DBAL.</w:t>
+      </w:r>
+    </w:p>
+    <w:p>
+      <w:r>
+        <w:t xml:space="preserve">Commençons par la DBAL, ou </w:t>
+      </w:r>
+      <w:r>
+        <w:rPr>
+          <w:shd w:val="clear" w:color="auto" w:fill="FFDA00"/>
+        </w:rPr>
+        <w:t>Database Abstraction Layer</w:t>
+      </w:r>
+      <w:r>
+        <w:t xml:space="preserve">. S’appuyant directement sur PDO, l’interface objet maintenant natif à PHP permettant l’accès à la base de données, DBAL rajoute une couche d’abstraction en nous permettant l’accès à des fonctions de tris, filtres, ce qui nous offre une </w:t>
+      </w:r>
+      <w:r>
+        <w:rPr>
+          <w:shd w:val="clear" w:color="auto" w:fill="FFDA00"/>
+        </w:rPr>
+        <w:t>manipulation</w:t>
+      </w:r>
+      <w:r>
+        <w:t xml:space="preserve"> de la base de données plus complète.</w:t>
+      </w:r>
+    </w:p>
+    <w:p>
+      <w:r>
+        <w:t xml:space="preserve">L’ORM, ou </w:t>
+      </w:r>
+      <w:r>
+        <w:rPr>
+          <w:shd w:val="clear" w:color="auto" w:fill="FFDA00"/>
+        </w:rPr>
+        <w:t>Object Relational Mapping</w:t>
+      </w:r>
+      <w:r>
+        <w:t xml:space="preserve">, </w:t>
+      </w:r>
+      <w:r>
+        <w:t xml:space="preserve">permet le lien entre DBAL et nos objets PHP. C’est lui qui va </w:t>
+      </w:r>
+      <w:r>
+        <w:rPr>
+          <w:shd w:val="clear" w:color="auto" w:fill="FFDA00"/>
+        </w:rPr>
+        <w:t>transformer nos données brutes</w:t>
+      </w:r>
+      <w:r>
+        <w:t xml:space="preserve"> en collections d’objets et inversement, c’est lui qui les persistera afin de les sauvegarder en base de données. </w:t>
+      </w:r>
+    </w:p>
+    <w:p>
+      <w:r>
+        <w:t>Pour résumer, c’est Doctrine qui transforme une table en instance de classe PHP.</w:t>
+      </w:r>
+    </w:p>
+    <w:p>
+      <w:r>
+        <w:t xml:space="preserve">Afin de travailler avec Doctrine, une légère adaptation au </w:t>
+      </w:r>
+      <w:r>
+        <w:rPr>
+          <w:shd w:val="clear" w:color="auto" w:fill="FFDA00"/>
+        </w:rPr>
+        <w:t>DQL</w:t>
+      </w:r>
+      <w:r>
+        <w:t xml:space="preserve"> est requise. De nombreuses fonctions sont proposées, mais dès que vous souhaitez aller plus loin et exécuter des requêtes plus spécifiques, le Doctrine Query Language vous aidera à obtenir vos résultats. Le raisonnement est similaire au SQL, mais la syntaxe fournie directement les fonctionnalités de Doctrine.</w:t>
+      </w:r>
+    </w:p>
+    <w:p>
+      <w:r>
+        <w:lastRenderedPageBreak/>
+        <w:t>Exemple :</w:t>
+      </w:r>
+    </w:p>
+    <w:p>
+      <w:r>
+        <w:rPr>
+          <w:noProof/>
+          <w:lang w:val="en-US"/>
+        </w:rPr>
+        <w:drawing>
+          <wp:inline distT="0" distB="0" distL="0" distR="0">
+            <wp:extent cx="4219575" cy="2390775"/>
+            <wp:effectExtent l="0" t="0" r="9525" b="9525"/>
+            <wp:docPr id="22" name="Image 22"/>
+            <wp:cNvGraphicFramePr>
+              <a:graphicFrameLocks xmlns:a="http://schemas.openxmlformats.org/drawingml/2006/main" noChangeAspect="1"/>
+            </wp:cNvGraphicFramePr>
+            <a:graphic xmlns:a="http://schemas.openxmlformats.org/drawingml/2006/main">
+              <a:graphicData uri="http://schemas.openxmlformats.org/drawingml/2006/picture">
+                <pic:pic xmlns:pic="http://schemas.openxmlformats.org/drawingml/2006/picture">
+                  <pic:nvPicPr>
+                    <pic:cNvPr id="0" name="Picture 19"/>
+                    <pic:cNvPicPr>
+                      <a:picLocks noChangeAspect="1" noChangeArrowheads="1"/>
+                    </pic:cNvPicPr>
+                  </pic:nvPicPr>
+                  <pic:blipFill>
+                    <a:blip r:embed="rId25">
+                      <a:extLst>
+                        <a:ext uri="{28A0092B-C50C-407E-A947-70E740481C1C}">
+                          <a14:useLocalDpi xmlns:a14="http://schemas.microsoft.com/office/drawing/2010/main" val="0"/>
+                        </a:ext>
+                      </a:extLst>
+                    </a:blip>
+                    <a:srcRect/>
+                    <a:stretch>
+                      <a:fillRect/>
+                    </a:stretch>
+                  </pic:blipFill>
+                  <pic:spPr bwMode="auto">
+                    <a:xfrm>
+                      <a:off x="0" y="0"/>
+                      <a:ext cx="4219575" cy="2390775"/>
+                    </a:xfrm>
+                    <a:prstGeom prst="rect">
+                      <a:avLst/>
+                    </a:prstGeom>
+                    <a:noFill/>
+                    <a:ln>
+                      <a:noFill/>
+                    </a:ln>
+                  </pic:spPr>
+                </pic:pic>
+              </a:graphicData>
+            </a:graphic>
+          </wp:inline>
+        </w:drawing>
+      </w:r>
+    </w:p>
+    <w:p>
+      <w:r>
+        <w:t xml:space="preserve">Dans l’exemple ci-dessus, nous nous trouvons dans le </w:t>
+      </w:r>
+      <w:r>
+        <w:rPr>
+          <w:shd w:val="clear" w:color="auto" w:fill="FFDA00"/>
+        </w:rPr>
+        <w:t>repository</w:t>
+      </w:r>
+      <w:r>
+        <w:t xml:space="preserve"> de nos votes, dans la couche Model. C’est-à-dire le fichier où nous pouvons écrire nos fonctions dont le seul but sera d’exécuter des requêtes. Il faut savoir de Doctrine permet l’écriture de requêtes SQL directement, mais que l’utilisation de DQL permet une meilleure </w:t>
+      </w:r>
+      <w:r>
+        <w:rPr>
+          <w:shd w:val="clear" w:color="auto" w:fill="FFDA00"/>
+        </w:rPr>
+        <w:t>lisibilité du code</w:t>
+      </w:r>
+      <w:r>
+        <w:t>.</w:t>
+      </w:r>
+    </w:p>
+    <w:p>
+      <w:r>
+        <w:t>Le repository est le seul endroit dans notre code où nous parlerons de requêtes SQL. Premier avantage de la séparation du code, pas de mélange entre accès à la base de données et fonctionnalités.</w:t>
+      </w:r>
+    </w:p>
+    <w:p>
+      <w:r>
+        <w:br w:type="page"/>
+      </w:r>
+    </w:p>
+    <w:p>
+      <w:pPr>
+        <w:rPr>
+          <w:color w:val="FFDA00"/>
+          <w:sz w:val="40"/>
+          <w:szCs w:val="40"/>
+        </w:rPr>
+      </w:pPr>
+      <w:bookmarkStart w:id="24" w:name="_GoBack"/>
+      <w:bookmarkEnd w:id="24"/>
+      <w:r>
+        <w:lastRenderedPageBreak/>
+        <w:br w:type="page"/>
+      </w:r>
+    </w:p>
+    <w:p>
+      <w:pPr>
+        <w:pStyle w:val="Titre1"/>
+      </w:pPr>
+      <w:r>
         <w:lastRenderedPageBreak/>
         <w:t>Cas pratique</w:t>
       </w:r>
-      <w:bookmarkEnd w:id="24"/>
-    </w:p>
-    <w:p>
-      <w:pPr>
-        <w:rPr>
-          <w:lang w:val="en-US"/>
-        </w:rPr>
-      </w:pPr>
-    </w:p>
+      <w:bookmarkEnd w:id="23"/>
+    </w:p>
+    <w:p/>
     <w:p>
       <w:pPr>
         <w:pStyle w:val="Titre2"/>
@@ -6944,7 +7680,13 @@
         <w:rPr>
           <w:lang w:val="en-US"/>
         </w:rPr>
-        <w:t>, I had to look for a new technology allowing me to handle real time requests.</w:t>
+        <w:t>, I had to look for a new technology allowi</w:t>
+      </w:r>
+      <w:r>
+        <w:rPr>
+          <w:lang w:val="en-US"/>
+        </w:rPr>
+        <w:t>ng me to handle real time requests.</w:t>
       </w:r>
       <w:r>
         <w:rPr>
@@ -7015,7 +7757,7 @@
         </w:rPr>
         <w:t xml:space="preserve"> is my solution (see </w:t>
       </w:r>
-      <w:hyperlink r:id="rId22" w:history="1">
+      <w:hyperlink r:id="rId26" w:history="1">
         <w:r>
           <w:rPr>
             <w:rStyle w:val="Lienhypertexte"/>
@@ -7169,9 +7911,15 @@
     <w:p>
       <w:pPr>
         <w:pStyle w:val="Titre3"/>
+        <w:rPr>
+          <w:lang w:val="en-US"/>
+        </w:rPr>
       </w:pPr>
       <w:bookmarkStart w:id="27" w:name="_Toc11652853"/>
       <w:r>
+        <w:rPr>
+          <w:lang w:val="en-US"/>
+        </w:rPr>
         <w:t>The web framework</w:t>
       </w:r>
       <w:bookmarkEnd w:id="27"/>
@@ -7352,50 +8100,22 @@
     <w:p>
       <w:pPr>
         <w:rPr>
-          <w:lang w:eastAsia="fr-FR"/>
+          <w:lang w:val="en-US" w:eastAsia="fr-FR"/>
         </w:rPr>
       </w:pPr>
       <w:proofErr w:type="spellStart"/>
       <w:r>
         <w:rPr>
-          <w:lang w:eastAsia="fr-FR"/>
+          <w:lang w:val="en-US" w:eastAsia="fr-FR"/>
         </w:rPr>
         <w:t>npm</w:t>
       </w:r>
       <w:proofErr w:type="spellEnd"/>
       <w:r>
         <w:rPr>
-          <w:lang w:eastAsia="fr-FR"/>
-        </w:rPr>
-        <w:t xml:space="preserve"> </w:t>
-      </w:r>
-      <w:proofErr w:type="spellStart"/>
-      <w:r>
-        <w:rPr>
-          <w:lang w:eastAsia="fr-FR"/>
-        </w:rPr>
-        <w:t>install</w:t>
-      </w:r>
-      <w:proofErr w:type="spellEnd"/>
-      <w:r>
-        <w:rPr>
-          <w:lang w:eastAsia="fr-FR"/>
-        </w:rPr>
-        <w:t xml:space="preserve"> --</w:t>
-      </w:r>
-      <w:proofErr w:type="spellStart"/>
-      <w:r>
-        <w:rPr>
-          <w:lang w:eastAsia="fr-FR"/>
-        </w:rPr>
-        <w:t>save</w:t>
-      </w:r>
-      <w:proofErr w:type="spellEnd"/>
-      <w:r>
-        <w:rPr>
-          <w:lang w:eastAsia="fr-FR"/>
-        </w:rPr>
-        <w:t xml:space="preserve"> express@4.15.2</w:t>
+          <w:lang w:val="en-US" w:eastAsia="fr-FR"/>
+        </w:rPr>
+        <w:t xml:space="preserve"> install --save express@4.15.2</w:t>
       </w:r>
     </w:p>
     <w:p>
@@ -7859,7 +8579,7 @@
                     </pic:cNvPicPr>
                   </pic:nvPicPr>
                   <pic:blipFill>
-                    <a:blip r:embed="rId23">
+                    <a:blip r:embed="rId27">
                       <a:extLst>
                         <a:ext uri="{28A0092B-C50C-407E-A947-70E740481C1C}">
                           <a14:useLocalDpi xmlns:a14="http://schemas.microsoft.com/office/drawing/2010/main" val="0"/>
@@ -7903,7 +8623,7 @@
         </w:rPr>
         <w:t xml:space="preserve">And if you point your browser to </w:t>
       </w:r>
-      <w:hyperlink r:id="rId24" w:history="1">
+      <w:hyperlink r:id="rId28" w:history="1">
         <w:r>
           <w:rPr>
             <w:rStyle w:val="Lienhypertexte"/>
@@ -7948,7 +8668,7 @@
                     </pic:cNvPicPr>
                   </pic:nvPicPr>
                   <pic:blipFill>
-                    <a:blip r:embed="rId25">
+                    <a:blip r:embed="rId29">
                       <a:extLst>
                         <a:ext uri="{28A0092B-C50C-407E-A947-70E740481C1C}">
                           <a14:useLocalDpi xmlns:a14="http://schemas.microsoft.com/office/drawing/2010/main" val="0"/>
@@ -8275,7 +8995,7 @@
               </wp:anchor>
             </w:drawing>
           </mc:Choice>
-          <mc:Fallback xmlns:w16cid="http://schemas.microsoft.com/office/word/2016/wordml/cid" xmlns:am3d="http://schemas.microsoft.com/office/drawing/2017/model3d" xmlns:aink="http://schemas.microsoft.com/office/drawing/2016/ink" xmlns:cx8="http://schemas.microsoft.com/office/drawing/2016/5/14/chartex" xmlns:cx7="http://schemas.microsoft.com/office/drawing/2016/5/13/chartex" xmlns:cx6="http://schemas.microsoft.com/office/drawing/2016/5/12/chartex" xmlns:cx5="http://schemas.microsoft.com/office/drawing/2016/5/11/chartex" xmlns:cx4="http://schemas.microsoft.com/office/drawing/2016/5/10/chartex" xmlns:cx3="http://schemas.microsoft.com/office/drawing/2016/5/9/chartex" xmlns:cx2="http://schemas.microsoft.com/office/drawing/2015/10/21/chartex" xmlns:cx1="http://schemas.microsoft.com/office/drawing/2015/9/8/chartex">
+          <mc:Fallback xmlns:cx1="http://schemas.microsoft.com/office/drawing/2015/9/8/chartex" xmlns:cx2="http://schemas.microsoft.com/office/drawing/2015/10/21/chartex" xmlns:cx3="http://schemas.microsoft.com/office/drawing/2016/5/9/chartex" xmlns:cx4="http://schemas.microsoft.com/office/drawing/2016/5/10/chartex" xmlns:cx5="http://schemas.microsoft.com/office/drawing/2016/5/11/chartex" xmlns:cx6="http://schemas.microsoft.com/office/drawing/2016/5/12/chartex" xmlns:cx7="http://schemas.microsoft.com/office/drawing/2016/5/13/chartex" xmlns:cx8="http://schemas.microsoft.com/office/drawing/2016/5/14/chartex" xmlns:aink="http://schemas.microsoft.com/office/drawing/2016/ink" xmlns:am3d="http://schemas.microsoft.com/office/drawing/2017/model3d" xmlns:w16cid="http://schemas.microsoft.com/office/word/2016/wordml/cid">
             <w:pict>
               <v:shapetype w14:anchorId="1984E305" id="_x0000_t13" coordsize="21600,21600" o:spt="13" adj="16200,5400" path="m@0,l@0@1,0@1,0@2@0@2@0,21600,21600,10800xe">
                 <v:stroke joinstyle="miter"/>
@@ -8356,7 +9076,7 @@
                     </pic:cNvPicPr>
                   </pic:nvPicPr>
                   <pic:blipFill>
-                    <a:blip r:embed="rId26" cstate="print">
+                    <a:blip r:embed="rId30" cstate="print">
                       <a:extLst>
                         <a:ext uri="{28A0092B-C50C-407E-A947-70E740481C1C}">
                           <a14:useLocalDpi xmlns:a14="http://schemas.microsoft.com/office/drawing/2010/main" val="0"/>
@@ -8947,186 +9667,172 @@
     <w:p>
       <w:pPr>
         <w:rPr>
-          <w:lang w:eastAsia="fr-FR"/>
+          <w:lang w:val="en-US" w:eastAsia="fr-FR"/>
         </w:rPr>
       </w:pPr>
       <w:proofErr w:type="spellStart"/>
       <w:r>
         <w:rPr>
-          <w:lang w:eastAsia="fr-FR"/>
+          <w:lang w:val="en-US" w:eastAsia="fr-FR"/>
         </w:rPr>
         <w:t>npm</w:t>
       </w:r>
       <w:proofErr w:type="spellEnd"/>
       <w:r>
         <w:rPr>
-          <w:lang w:eastAsia="fr-FR"/>
+          <w:lang w:val="en-US" w:eastAsia="fr-FR"/>
+        </w:rPr>
+        <w:t xml:space="preserve"> install --save socket.io</w:t>
+      </w:r>
+    </w:p>
+    <w:p>
+      <w:pPr>
+        <w:rPr>
+          <w:lang w:val="en-US"/>
+        </w:rPr>
+      </w:pPr>
+    </w:p>
+    <w:p>
+      <w:pPr>
+        <w:rPr>
+          <w:lang w:val="en-US"/>
+        </w:rPr>
+      </w:pPr>
+      <w:r>
+        <w:rPr>
+          <w:lang w:val="en-US"/>
+        </w:rPr>
+        <w:t>That will install the module and add the dependency to package.json. Now let’s edit index.js to add it:</w:t>
+      </w:r>
+    </w:p>
+    <w:p>
+      <w:pPr>
+        <w:rPr>
+          <w:lang w:val="en-US" w:eastAsia="fr-FR"/>
+        </w:rPr>
+      </w:pPr>
+      <w:proofErr w:type="spellStart"/>
+      <w:r>
+        <w:rPr>
+          <w:color w:val="CC99CC"/>
+          <w:lang w:val="en-US" w:eastAsia="fr-FR"/>
+        </w:rPr>
+        <w:t>var</w:t>
+      </w:r>
+      <w:proofErr w:type="spellEnd"/>
+      <w:r>
+        <w:rPr>
+          <w:lang w:val="en-US" w:eastAsia="fr-FR"/>
+        </w:rPr>
+        <w:t xml:space="preserve"> app = </w:t>
+      </w:r>
+      <w:r>
+        <w:rPr>
+          <w:color w:val="F99157"/>
+          <w:lang w:val="en-US" w:eastAsia="fr-FR"/>
+        </w:rPr>
+        <w:t>require</w:t>
+      </w:r>
+      <w:r>
+        <w:rPr>
+          <w:lang w:val="en-US" w:eastAsia="fr-FR"/>
+        </w:rPr>
+        <w:t>(</w:t>
+      </w:r>
+      <w:r>
+        <w:rPr>
+          <w:color w:val="99CC99"/>
+          <w:lang w:val="en-US" w:eastAsia="fr-FR"/>
+        </w:rPr>
+        <w:t>'express'</w:t>
+      </w:r>
+      <w:r>
+        <w:rPr>
+          <w:lang w:val="en-US" w:eastAsia="fr-FR"/>
+        </w:rPr>
+        <w:t>)();</w:t>
+      </w:r>
+      <w:r>
+        <w:rPr>
+          <w:lang w:val="en-US" w:eastAsia="fr-FR"/>
+        </w:rPr>
+        <w:br/>
+      </w:r>
+      <w:proofErr w:type="spellStart"/>
+      <w:r>
+        <w:rPr>
+          <w:color w:val="CC99CC"/>
+          <w:lang w:val="en-US" w:eastAsia="fr-FR"/>
+        </w:rPr>
+        <w:t>var</w:t>
+      </w:r>
+      <w:proofErr w:type="spellEnd"/>
+      <w:r>
+        <w:rPr>
+          <w:lang w:val="en-US" w:eastAsia="fr-FR"/>
+        </w:rPr>
+        <w:t xml:space="preserve"> http = </w:t>
+      </w:r>
+      <w:r>
+        <w:rPr>
+          <w:color w:val="F99157"/>
+          <w:lang w:val="en-US" w:eastAsia="fr-FR"/>
+        </w:rPr>
+        <w:t>require</w:t>
+      </w:r>
+      <w:r>
+        <w:rPr>
+          <w:lang w:val="en-US" w:eastAsia="fr-FR"/>
+        </w:rPr>
+        <w:t>(</w:t>
+      </w:r>
+      <w:r>
+        <w:rPr>
+          <w:color w:val="99CC99"/>
+          <w:lang w:val="en-US" w:eastAsia="fr-FR"/>
+        </w:rPr>
+        <w:t>'http'</w:t>
+      </w:r>
+      <w:r>
+        <w:rPr>
+          <w:lang w:val="en-US" w:eastAsia="fr-FR"/>
+        </w:rPr>
+        <w:t>).Server(app);</w:t>
+      </w:r>
+      <w:r>
+        <w:rPr>
+          <w:lang w:val="en-US" w:eastAsia="fr-FR"/>
+        </w:rPr>
+        <w:br/>
+      </w:r>
+      <w:proofErr w:type="spellStart"/>
+      <w:r>
+        <w:rPr>
+          <w:color w:val="CC99CC"/>
+          <w:lang w:val="en-US" w:eastAsia="fr-FR"/>
+        </w:rPr>
+        <w:t>var</w:t>
+      </w:r>
+      <w:proofErr w:type="spellEnd"/>
+      <w:r>
+        <w:rPr>
+          <w:lang w:val="en-US" w:eastAsia="fr-FR"/>
         </w:rPr>
         <w:t xml:space="preserve"> </w:t>
       </w:r>
       <w:proofErr w:type="spellStart"/>
       <w:r>
         <w:rPr>
-          <w:lang w:eastAsia="fr-FR"/>
-        </w:rPr>
-        <w:t>install</w:t>
+          <w:lang w:val="en-US" w:eastAsia="fr-FR"/>
+        </w:rPr>
+        <w:t>io</w:t>
       </w:r>
       <w:proofErr w:type="spellEnd"/>
       <w:r>
         <w:rPr>
-          <w:lang w:eastAsia="fr-FR"/>
-        </w:rPr>
-        <w:t xml:space="preserve"> --</w:t>
-      </w:r>
-      <w:proofErr w:type="spellStart"/>
-      <w:r>
-        <w:rPr>
-          <w:lang w:eastAsia="fr-FR"/>
-        </w:rPr>
-        <w:t>save</w:t>
-      </w:r>
-      <w:proofErr w:type="spellEnd"/>
-      <w:r>
-        <w:rPr>
-          <w:lang w:eastAsia="fr-FR"/>
-        </w:rPr>
-        <w:t xml:space="preserve"> socket.io</w:t>
-      </w:r>
-    </w:p>
-    <w:p>
-      <w:pPr>
-        <w:rPr>
-          <w:lang w:val="en-US"/>
-        </w:rPr>
-      </w:pPr>
-    </w:p>
-    <w:p>
-      <w:pPr>
-        <w:rPr>
-          <w:lang w:val="en-US"/>
-        </w:rPr>
-      </w:pPr>
-      <w:r>
-        <w:rPr>
-          <w:lang w:val="en-US"/>
-        </w:rPr>
-        <w:t>That will install the module and add the dependency to package.json. Now let’s edit index.js to add it:</w:t>
-      </w:r>
-    </w:p>
-    <w:p>
-      <w:pPr>
-        <w:rPr>
-          <w:lang w:val="en-US" w:eastAsia="fr-FR"/>
-        </w:rPr>
-      </w:pPr>
-      <w:proofErr w:type="spellStart"/>
-      <w:r>
-        <w:rPr>
-          <w:color w:val="CC99CC"/>
-          <w:lang w:val="en-US" w:eastAsia="fr-FR"/>
-        </w:rPr>
-        <w:t>var</w:t>
-      </w:r>
-      <w:proofErr w:type="spellEnd"/>
-      <w:r>
-        <w:rPr>
-          <w:lang w:val="en-US" w:eastAsia="fr-FR"/>
-        </w:rPr>
-        <w:t xml:space="preserve"> app = </w:t>
-      </w:r>
-      <w:r>
-        <w:rPr>
-          <w:color w:val="F99157"/>
-          <w:lang w:val="en-US" w:eastAsia="fr-FR"/>
-        </w:rPr>
-        <w:t>require</w:t>
-      </w:r>
-      <w:r>
-        <w:rPr>
-          <w:lang w:val="en-US" w:eastAsia="fr-FR"/>
-        </w:rPr>
-        <w:t>(</w:t>
-      </w:r>
-      <w:r>
-        <w:rPr>
-          <w:color w:val="99CC99"/>
-          <w:lang w:val="en-US" w:eastAsia="fr-FR"/>
-        </w:rPr>
-        <w:t>'express'</w:t>
-      </w:r>
-      <w:r>
-        <w:rPr>
-          <w:lang w:val="en-US" w:eastAsia="fr-FR"/>
-        </w:rPr>
-        <w:t>)();</w:t>
-      </w:r>
-      <w:r>
-        <w:rPr>
-          <w:lang w:val="en-US" w:eastAsia="fr-FR"/>
-        </w:rPr>
-        <w:br/>
-      </w:r>
-      <w:proofErr w:type="spellStart"/>
-      <w:r>
-        <w:rPr>
-          <w:color w:val="CC99CC"/>
-          <w:lang w:val="en-US" w:eastAsia="fr-FR"/>
-        </w:rPr>
-        <w:t>var</w:t>
-      </w:r>
-      <w:proofErr w:type="spellEnd"/>
-      <w:r>
-        <w:rPr>
-          <w:lang w:val="en-US" w:eastAsia="fr-FR"/>
-        </w:rPr>
-        <w:t xml:space="preserve"> http = </w:t>
-      </w:r>
-      <w:r>
-        <w:rPr>
-          <w:color w:val="F99157"/>
-          <w:lang w:val="en-US" w:eastAsia="fr-FR"/>
-        </w:rPr>
-        <w:t>require</w:t>
-      </w:r>
-      <w:r>
-        <w:rPr>
-          <w:lang w:val="en-US" w:eastAsia="fr-FR"/>
-        </w:rPr>
-        <w:t>(</w:t>
-      </w:r>
-      <w:r>
-        <w:rPr>
-          <w:color w:val="99CC99"/>
-          <w:lang w:val="en-US" w:eastAsia="fr-FR"/>
-        </w:rPr>
-        <w:t>'http'</w:t>
-      </w:r>
-      <w:r>
-        <w:rPr>
-          <w:lang w:val="en-US" w:eastAsia="fr-FR"/>
-        </w:rPr>
-        <w:t>).Server(app);</w:t>
-      </w:r>
-      <w:r>
-        <w:rPr>
-          <w:lang w:val="en-US" w:eastAsia="fr-FR"/>
-        </w:rPr>
-        <w:br/>
-      </w:r>
-      <w:proofErr w:type="spellStart"/>
-      <w:r>
-        <w:rPr>
-          <w:color w:val="CC99CC"/>
-          <w:lang w:val="en-US" w:eastAsia="fr-FR"/>
-        </w:rPr>
-        <w:t>var</w:t>
-      </w:r>
-      <w:proofErr w:type="spellEnd"/>
-      <w:r>
-        <w:rPr>
-          <w:lang w:val="en-US" w:eastAsia="fr-FR"/>
-        </w:rPr>
-        <w:t xml:space="preserve"> io = </w:t>
+          <w:lang w:val="en-US" w:eastAsia="fr-FR"/>
+        </w:rPr>
+        <w:t xml:space="preserve"> = </w:t>
       </w:r>
       <w:r>
         <w:rPr>
@@ -9730,7 +10436,7 @@
                     </pic:cNvPicPr>
                   </pic:nvPicPr>
                   <pic:blipFill>
-                    <a:blip r:embed="rId27" cstate="print">
+                    <a:blip r:embed="rId31" cstate="print">
                       <a:extLst>
                         <a:ext uri="{28A0092B-C50C-407E-A947-70E740481C1C}">
                           <a14:useLocalDpi xmlns:a14="http://schemas.microsoft.com/office/drawing/2010/main" val="0"/>
@@ -10072,7 +10778,7 @@
                     </pic:cNvPicPr>
                   </pic:nvPicPr>
                   <pic:blipFill>
-                    <a:blip r:embed="rId28">
+                    <a:blip r:embed="rId32">
                       <a:extLst>
                         <a:ext uri="{28A0092B-C50C-407E-A947-70E740481C1C}">
                           <a14:useLocalDpi xmlns:a14="http://schemas.microsoft.com/office/drawing/2010/main" val="0"/>
@@ -10332,7 +11038,21 @@
         <w:rPr>
           <w:lang w:val="en-US" w:eastAsia="fr-FR"/>
         </w:rPr>
-        <w:t xml:space="preserve"> socket = io();</w:t>
+        <w:t xml:space="preserve"> socket = </w:t>
+      </w:r>
+      <w:proofErr w:type="spellStart"/>
+      <w:r>
+        <w:rPr>
+          <w:lang w:val="en-US" w:eastAsia="fr-FR"/>
+        </w:rPr>
+        <w:t>io</w:t>
+      </w:r>
+      <w:proofErr w:type="spellEnd"/>
+      <w:r>
+        <w:rPr>
+          <w:lang w:val="en-US" w:eastAsia="fr-FR"/>
+        </w:rPr>
+        <w:t>();</w:t>
       </w:r>
       <w:r>
         <w:rPr>
@@ -11354,7 +12074,21 @@
         <w:rPr>
           <w:lang w:val="en-US" w:eastAsia="fr-FR"/>
         </w:rPr>
-        <w:t xml:space="preserve"> socket = io();</w:t>
+        <w:t xml:space="preserve"> socket = </w:t>
+      </w:r>
+      <w:proofErr w:type="spellStart"/>
+      <w:r>
+        <w:rPr>
+          <w:lang w:val="en-US" w:eastAsia="fr-FR"/>
+        </w:rPr>
+        <w:t>io</w:t>
+      </w:r>
+      <w:proofErr w:type="spellEnd"/>
+      <w:r>
+        <w:rPr>
+          <w:lang w:val="en-US" w:eastAsia="fr-FR"/>
+        </w:rPr>
+        <w:t>();</w:t>
       </w:r>
       <w:r>
         <w:rPr>
@@ -12484,7 +13218,7 @@
                     </pic:cNvPicPr>
                   </pic:nvPicPr>
                   <pic:blipFill>
-                    <a:blip r:embed="rId23">
+                    <a:blip r:embed="rId27">
                       <a:extLst>
                         <a:ext uri="{28A0092B-C50C-407E-A947-70E740481C1C}">
                           <a14:useLocalDpi xmlns:a14="http://schemas.microsoft.com/office/drawing/2010/main" val="0"/>
@@ -12552,7 +13286,7 @@
                     </pic:cNvPicPr>
                   </pic:nvPicPr>
                   <pic:blipFill>
-                    <a:blip r:embed="rId25">
+                    <a:blip r:embed="rId29">
                       <a:extLst>
                         <a:ext uri="{28A0092B-C50C-407E-A947-70E740481C1C}">
                           <a14:useLocalDpi xmlns:a14="http://schemas.microsoft.com/office/drawing/2010/main" val="0"/>
@@ -13241,7 +13975,7 @@
                     </pic:cNvPicPr>
                   </pic:nvPicPr>
                   <pic:blipFill>
-                    <a:blip r:embed="rId26">
+                    <a:blip r:embed="rId30">
                       <a:extLst>
                         <a:ext uri="{28A0092B-C50C-407E-A947-70E740481C1C}">
                           <a14:useLocalDpi xmlns:a14="http://schemas.microsoft.com/office/drawing/2010/main" val="0"/>
@@ -13571,7 +14305,21 @@
         <w:rPr>
           <w:lang w:val="en-US" w:eastAsia="fr-FR"/>
         </w:rPr>
-        <w:t xml:space="preserve"> io = </w:t>
+        <w:t xml:space="preserve"> </w:t>
+      </w:r>
+      <w:proofErr w:type="spellStart"/>
+      <w:r>
+        <w:rPr>
+          <w:lang w:val="en-US" w:eastAsia="fr-FR"/>
+        </w:rPr>
+        <w:t>io</w:t>
+      </w:r>
+      <w:proofErr w:type="spellEnd"/>
+      <w:r>
+        <w:rPr>
+          <w:lang w:val="en-US" w:eastAsia="fr-FR"/>
+        </w:rPr>
+        <w:t xml:space="preserve"> = </w:t>
       </w:r>
       <w:r>
         <w:rPr>
@@ -14135,7 +14883,7 @@
                     </pic:cNvPicPr>
                   </pic:nvPicPr>
                   <pic:blipFill>
-                    <a:blip r:embed="rId27">
+                    <a:blip r:embed="rId31">
                       <a:extLst>
                         <a:ext uri="{28A0092B-C50C-407E-A947-70E740481C1C}">
                           <a14:useLocalDpi xmlns:a14="http://schemas.microsoft.com/office/drawing/2010/main" val="0"/>
@@ -14426,7 +15174,7 @@
                     </pic:cNvPicPr>
                   </pic:nvPicPr>
                   <pic:blipFill>
-                    <a:blip r:embed="rId28">
+                    <a:blip r:embed="rId32">
                       <a:extLst>
                         <a:ext uri="{28A0092B-C50C-407E-A947-70E740481C1C}">
                           <a14:useLocalDpi xmlns:a14="http://schemas.microsoft.com/office/drawing/2010/main" val="0"/>
@@ -15933,8 +16681,8 @@
     </w:p>
     <w:p/>
     <w:sectPr>
-      <w:headerReference w:type="default" r:id="rId29"/>
-      <w:footerReference w:type="default" r:id="rId30"/>
+      <w:headerReference w:type="default" r:id="rId33"/>
+      <w:footerReference w:type="default" r:id="rId34"/>
       <w:pgSz w:w="16838" w:h="11906" w:orient="landscape" w:code="9"/>
       <w:pgMar w:top="1417" w:right="1417" w:bottom="1417" w:left="1417" w:header="113" w:footer="113" w:gutter="0"/>
       <w:pgNumType w:start="0"/>
@@ -15995,7 +16743,7 @@
           <w:rPr>
             <w:noProof/>
           </w:rPr>
-          <w:t>14</w:t>
+          <w:t>20</w:t>
         </w:r>
         <w:r>
           <w:fldChar w:fldCharType="end"/>
@@ -17105,6 +17853,119 @@
     </w:lvl>
   </w:abstractNum>
   <w:abstractNum w:abstractNumId="9" w15:restartNumberingAfterBreak="0">
+    <w:nsid w:val="38247BAC"/>
+    <w:multiLevelType w:val="hybridMultilevel"/>
+    <w:tmpl w:val="A5C4B9CE"/>
+    <w:lvl w:ilvl="0" w:tplc="04090001">
+      <w:start w:val="1"/>
+      <w:numFmt w:val="bullet"/>
+      <w:lvlText w:val=""/>
+      <w:lvlJc w:val="left"/>
+      <w:pPr>
+        <w:ind w:left="720" w:hanging="360"/>
+      </w:pPr>
+      <w:rPr>
+        <w:rFonts w:ascii="Symbol" w:hAnsi="Symbol" w:hint="default"/>
+      </w:rPr>
+    </w:lvl>
+    <w:lvl w:ilvl="1" w:tplc="04090003" w:tentative="1">
+      <w:start w:val="1"/>
+      <w:numFmt w:val="bullet"/>
+      <w:lvlText w:val="o"/>
+      <w:lvlJc w:val="left"/>
+      <w:pPr>
+        <w:ind w:left="1440" w:hanging="360"/>
+      </w:pPr>
+      <w:rPr>
+        <w:rFonts w:ascii="Courier New" w:hAnsi="Courier New" w:cs="Courier New" w:hint="default"/>
+      </w:rPr>
+    </w:lvl>
+    <w:lvl w:ilvl="2" w:tplc="04090005" w:tentative="1">
+      <w:start w:val="1"/>
+      <w:numFmt w:val="bullet"/>
+      <w:lvlText w:val=""/>
+      <w:lvlJc w:val="left"/>
+      <w:pPr>
+        <w:ind w:left="2160" w:hanging="360"/>
+      </w:pPr>
+      <w:rPr>
+        <w:rFonts w:ascii="Wingdings" w:hAnsi="Wingdings" w:hint="default"/>
+      </w:rPr>
+    </w:lvl>
+    <w:lvl w:ilvl="3" w:tplc="04090001" w:tentative="1">
+      <w:start w:val="1"/>
+      <w:numFmt w:val="bullet"/>
+      <w:lvlText w:val=""/>
+      <w:lvlJc w:val="left"/>
+      <w:pPr>
+        <w:ind w:left="2880" w:hanging="360"/>
+      </w:pPr>
+      <w:rPr>
+        <w:rFonts w:ascii="Symbol" w:hAnsi="Symbol" w:hint="default"/>
+      </w:rPr>
+    </w:lvl>
+    <w:lvl w:ilvl="4" w:tplc="04090003" w:tentative="1">
+      <w:start w:val="1"/>
+      <w:numFmt w:val="bullet"/>
+      <w:lvlText w:val="o"/>
+      <w:lvlJc w:val="left"/>
+      <w:pPr>
+        <w:ind w:left="3600" w:hanging="360"/>
+      </w:pPr>
+      <w:rPr>
+        <w:rFonts w:ascii="Courier New" w:hAnsi="Courier New" w:cs="Courier New" w:hint="default"/>
+      </w:rPr>
+    </w:lvl>
+    <w:lvl w:ilvl="5" w:tplc="04090005" w:tentative="1">
+      <w:start w:val="1"/>
+      <w:numFmt w:val="bullet"/>
+      <w:lvlText w:val=""/>
+      <w:lvlJc w:val="left"/>
+      <w:pPr>
+        <w:ind w:left="4320" w:hanging="360"/>
+      </w:pPr>
+      <w:rPr>
+        <w:rFonts w:ascii="Wingdings" w:hAnsi="Wingdings" w:hint="default"/>
+      </w:rPr>
+    </w:lvl>
+    <w:lvl w:ilvl="6" w:tplc="04090001" w:tentative="1">
+      <w:start w:val="1"/>
+      <w:numFmt w:val="bullet"/>
+      <w:lvlText w:val=""/>
+      <w:lvlJc w:val="left"/>
+      <w:pPr>
+        <w:ind w:left="5040" w:hanging="360"/>
+      </w:pPr>
+      <w:rPr>
+        <w:rFonts w:ascii="Symbol" w:hAnsi="Symbol" w:hint="default"/>
+      </w:rPr>
+    </w:lvl>
+    <w:lvl w:ilvl="7" w:tplc="04090003" w:tentative="1">
+      <w:start w:val="1"/>
+      <w:numFmt w:val="bullet"/>
+      <w:lvlText w:val="o"/>
+      <w:lvlJc w:val="left"/>
+      <w:pPr>
+        <w:ind w:left="5760" w:hanging="360"/>
+      </w:pPr>
+      <w:rPr>
+        <w:rFonts w:ascii="Courier New" w:hAnsi="Courier New" w:cs="Courier New" w:hint="default"/>
+      </w:rPr>
+    </w:lvl>
+    <w:lvl w:ilvl="8" w:tplc="04090005" w:tentative="1">
+      <w:start w:val="1"/>
+      <w:numFmt w:val="bullet"/>
+      <w:lvlText w:val=""/>
+      <w:lvlJc w:val="left"/>
+      <w:pPr>
+        <w:ind w:left="6480" w:hanging="360"/>
+      </w:pPr>
+      <w:rPr>
+        <w:rFonts w:ascii="Wingdings" w:hAnsi="Wingdings" w:hint="default"/>
+      </w:rPr>
+    </w:lvl>
+  </w:abstractNum>
+  <w:abstractNum w:abstractNumId="10" w15:restartNumberingAfterBreak="0">
     <w:nsid w:val="43C402DF"/>
     <w:multiLevelType w:val="hybridMultilevel"/>
     <w:tmpl w:val="E5CA28D2"/>
@@ -17193,7 +18054,7 @@
       </w:pPr>
     </w:lvl>
   </w:abstractNum>
-  <w:abstractNum w:abstractNumId="10" w15:restartNumberingAfterBreak="0">
+  <w:abstractNum w:abstractNumId="11" w15:restartNumberingAfterBreak="0">
     <w:nsid w:val="7D765E1D"/>
     <w:multiLevelType w:val="hybridMultilevel"/>
     <w:tmpl w:val="025A7F3E"/>
@@ -17310,7 +18171,7 @@
     <w:abstractNumId w:val="2"/>
   </w:num>
   <w:num w:numId="2">
-    <w:abstractNumId w:val="10"/>
+    <w:abstractNumId w:val="11"/>
   </w:num>
   <w:num w:numId="3">
     <w:abstractNumId w:val="5"/>
@@ -17331,13 +18192,16 @@
     <w:abstractNumId w:val="6"/>
   </w:num>
   <w:num w:numId="9">
-    <w:abstractNumId w:val="9"/>
+    <w:abstractNumId w:val="10"/>
   </w:num>
   <w:num w:numId="10">
     <w:abstractNumId w:val="7"/>
   </w:num>
   <w:num w:numId="11">
     <w:abstractNumId w:val="8"/>
+  </w:num>
+  <w:num w:numId="12">
+    <w:abstractNumId w:val="9"/>
   </w:num>
 </w:numbering>
 </file>
@@ -18468,7 +19332,7 @@
 </file>
 
 <file path=customXml/itemProps1.xml><?xml version="1.0" encoding="utf-8"?>
-<ds:datastoreItem xmlns:ds="http://schemas.openxmlformats.org/officeDocument/2006/customXml" ds:itemID="{316A138A-D9B3-4E91-899A-96EDC772D92E}">
+<ds:datastoreItem xmlns:ds="http://schemas.openxmlformats.org/officeDocument/2006/customXml" ds:itemID="{B888CCBD-DAAD-44AD-BBB1-766024A6D502}">
   <ds:schemaRefs>
     <ds:schemaRef ds:uri="http://schemas.openxmlformats.org/officeDocument/2006/bibliography"/>
   </ds:schemaRefs>

</xml_diff>